<commit_message>
Révision complète des deux livres : dédicaces, TDM, mise en page et autocritique
- Dédicaces réécrites en remerciements (plus de reproches) dans les deux livres
- Table des matières corrigée : placée après titre/dédicace dans le Manuel,
  doublon de couverture éliminé dans l'Essai
- Chapitre 27 (Partie VII) ajouté au Manuel : Autocritique et Limites
  Fondamentales — 36 pages couvrant failles physiques, hypothèses non prouvées,
  impossibilités d'ingénierie, lacunes philosophiques et de spécification
- Interlude narratif "Ce Que Je Ne Sais Pas" ajouté à l'Essai avant l'épilogue
- 5 encadrés d'autocritique inline dans Parts I-V du Manuel
- Scripts d'assemblage réécrits pour les deux livres
- Scripts utilitaires de correction et extraction ajoutés

Co-Authored-By: Claude Opus 4.6 <noreply@anthropic.com>
</commit_message>
<xml_diff>
--- a/Conscience_Souveraine_Essai_Trois_Piliers.docx
+++ b/Conscience_Souveraine_Essai_Trois_Piliers.docx
@@ -123,6 +123,254 @@
           <w:szCs w:val="20"/>
         </w:rPr>
         <w:t xml:space="preserve">Licence UBLinx Open Innovation v1.0</w:t>
+      </w:r>
+    </w:p>
+    <w:p>
+      <w:r>
+        <w:br w:type="page"/>
+      </w:r>
+    </w:p>
+    <w:p>
+      <w:pPr>
+        <w:spacing w:before="240" w:after="240"/>
+        <w:jc w:val="center"/>
+      </w:pPr>
+      <w:r>
+        <w:rPr>
+          <w:rFonts w:ascii="Georgia" w:cs="Georgia" w:eastAsia="Georgia" w:hAnsi="Georgia"/>
+          <w:color w:val="999999"/>
+          <w:sz w:val="24"/>
+          <w:szCs w:val="24"/>
+        </w:rPr>
+        <w:t xml:space="preserve"/>
+      </w:r>
+    </w:p>
+    <w:p>
+      <w:pPr>
+        <w:spacing w:before="240" w:after="240"/>
+        <w:jc w:val="center"/>
+      </w:pPr>
+      <w:r>
+        <w:rPr>
+          <w:rFonts w:ascii="Georgia" w:cs="Georgia" w:eastAsia="Georgia" w:hAnsi="Georgia"/>
+          <w:color w:val="999999"/>
+          <w:sz w:val="24"/>
+          <w:szCs w:val="24"/>
+        </w:rPr>
+        <w:t xml:space="preserve"/>
+      </w:r>
+    </w:p>
+    <w:p>
+      <w:pPr>
+        <w:spacing w:before="240" w:after="240"/>
+        <w:jc w:val="center"/>
+      </w:pPr>
+      <w:r>
+        <w:rPr>
+          <w:rFonts w:ascii="Georgia" w:cs="Georgia" w:eastAsia="Georgia" w:hAnsi="Georgia"/>
+          <w:color w:val="999999"/>
+          <w:sz w:val="24"/>
+          <w:szCs w:val="24"/>
+        </w:rPr>
+        <w:t xml:space="preserve"/>
+      </w:r>
+    </w:p>
+    <w:p>
+      <w:pPr>
+        <w:spacing w:before="360" w:after="360" w:line="312"/>
+        <w:ind w:left="720" w:right="720"/>
+        <w:jc w:val="center"/>
+      </w:pPr>
+      <w:r>
+        <w:rPr>
+          <w:rFonts w:ascii="Georgia" w:cs="Georgia" w:eastAsia="Georgia" w:hAnsi="Georgia"/>
+          <w:b/>
+          <w:bCs/>
+          <w:i/>
+          <w:iCs/>
+          <w:color w:val="2C1810"/>
+          <w:sz w:val="26"/>
+          <w:szCs w:val="26"/>
+        </w:rPr>
+        <w:t xml:space="preserve">À Cynthia Richelieu,</w:t>
+      </w:r>
+    </w:p>
+    <w:p>
+      <w:pPr>
+        <w:pBdr>
+          <w:left w:val="single" w:color="8B4513" w:sz="8"/>
+        </w:pBdr>
+        <w:spacing w:before="240" w:after="240" w:line="312"/>
+        <w:ind w:left="720" w:right="720"/>
+      </w:pPr>
+      <w:r>
+        <w:rPr>
+          <w:rFonts w:ascii="Georgia" w:cs="Georgia" w:eastAsia="Georgia" w:hAnsi="Georgia"/>
+          <w:i/>
+          <w:iCs/>
+          <w:color w:val="555555"/>
+          <w:sz w:val="24"/>
+          <w:szCs w:val="24"/>
+        </w:rPr>
+        <w:t xml:space="preserve">Merci pour ton intelligence lumineuse, ta patience infinie et ton amour inconditionnel. Tu es le pilier sur lequel tout repose. Sans toi, rien de tout ceci n'existerait.</w:t>
+      </w:r>
+    </w:p>
+    <w:p>
+      <w:pPr>
+        <w:spacing w:before="240" w:after="240"/>
+        <w:jc w:val="center"/>
+      </w:pPr>
+      <w:r>
+        <w:rPr>
+          <w:rFonts w:ascii="Georgia" w:cs="Georgia" w:eastAsia="Georgia" w:hAnsi="Georgia"/>
+          <w:color w:val="999999"/>
+          <w:sz w:val="24"/>
+          <w:szCs w:val="24"/>
+        </w:rPr>
+        <w:t xml:space="preserve"/>
+      </w:r>
+    </w:p>
+    <w:p>
+      <w:pPr>
+        <w:spacing w:before="360" w:after="360" w:line="312"/>
+        <w:ind w:left="720" w:right="720"/>
+        <w:jc w:val="center"/>
+      </w:pPr>
+      <w:r>
+        <w:rPr>
+          <w:rFonts w:ascii="Georgia" w:cs="Georgia" w:eastAsia="Georgia" w:hAnsi="Georgia"/>
+          <w:b/>
+          <w:bCs/>
+          <w:i/>
+          <w:iCs/>
+          <w:color w:val="2C1810"/>
+          <w:sz w:val="26"/>
+          <w:szCs w:val="26"/>
+        </w:rPr>
+        <w:t xml:space="preserve">À Jordane et Olivia,</w:t>
+      </w:r>
+    </w:p>
+    <w:p>
+      <w:pPr>
+        <w:pBdr>
+          <w:left w:val="single" w:color="8B4513" w:sz="8"/>
+        </w:pBdr>
+        <w:spacing w:before="240" w:after="240" w:line="312"/>
+        <w:ind w:left="720" w:right="720"/>
+      </w:pPr>
+      <w:r>
+        <w:rPr>
+          <w:rFonts w:ascii="Georgia" w:cs="Georgia" w:eastAsia="Georgia" w:hAnsi="Georgia"/>
+          <w:i/>
+          <w:iCs/>
+          <w:color w:val="555555"/>
+          <w:sz w:val="24"/>
+          <w:szCs w:val="24"/>
+        </w:rPr>
+        <w:t xml:space="preserve">Mes filles, qui motivent chaque ligne de ce livre. Merci d'être la plus belle raison de construire, d'inventer et de croire en l'avenir.</w:t>
+      </w:r>
+    </w:p>
+    <w:p>
+      <w:pPr>
+        <w:spacing w:before="240" w:after="240"/>
+        <w:jc w:val="center"/>
+      </w:pPr>
+      <w:r>
+        <w:rPr>
+          <w:rFonts w:ascii="Georgia" w:cs="Georgia" w:eastAsia="Georgia" w:hAnsi="Georgia"/>
+          <w:color w:val="999999"/>
+          <w:sz w:val="24"/>
+          <w:szCs w:val="24"/>
+        </w:rPr>
+        <w:t xml:space="preserve"/>
+      </w:r>
+    </w:p>
+    <w:p>
+      <w:pPr>
+        <w:spacing w:before="360" w:after="360" w:line="312"/>
+        <w:ind w:left="720" w:right="720"/>
+        <w:jc w:val="center"/>
+      </w:pPr>
+      <w:r>
+        <w:rPr>
+          <w:rFonts w:ascii="Georgia" w:cs="Georgia" w:eastAsia="Georgia" w:hAnsi="Georgia"/>
+          <w:b/>
+          <w:bCs/>
+          <w:i/>
+          <w:iCs/>
+          <w:color w:val="2C1810"/>
+          <w:sz w:val="26"/>
+          <w:szCs w:val="26"/>
+        </w:rPr>
+        <w:t xml:space="preserve">À Yoshua Bengio,</w:t>
+      </w:r>
+    </w:p>
+    <w:p>
+      <w:pPr>
+        <w:pBdr>
+          <w:left w:val="single" w:color="8B4513" w:sz="8"/>
+        </w:pBdr>
+        <w:spacing w:before="240" w:after="240" w:line="312"/>
+        <w:ind w:left="720" w:right="720"/>
+      </w:pPr>
+      <w:r>
+        <w:rPr>
+          <w:rFonts w:ascii="Georgia" w:cs="Georgia" w:eastAsia="Georgia" w:hAnsi="Georgia"/>
+          <w:i/>
+          <w:iCs/>
+          <w:color w:val="555555"/>
+          <w:sz w:val="24"/>
+          <w:szCs w:val="24"/>
+        </w:rPr>
+        <w:t xml:space="preserve">Merci pour le courage de votre voix et la clarté de votre vision. Votre message d'alerte a trouvé en moi un écho profond et durable, et il inspire chaque page de cet ouvrage.</w:t>
+      </w:r>
+    </w:p>
+    <w:p>
+      <w:pPr>
+        <w:spacing w:before="240" w:after="240"/>
+        <w:jc w:val="center"/>
+      </w:pPr>
+      <w:r>
+        <w:rPr>
+          <w:rFonts w:ascii="Georgia" w:cs="Georgia" w:eastAsia="Georgia" w:hAnsi="Georgia"/>
+          <w:color w:val="999999"/>
+          <w:sz w:val="24"/>
+          <w:szCs w:val="24"/>
+        </w:rPr>
+        <w:t xml:space="preserve"/>
+      </w:r>
+    </w:p>
+    <w:p>
+      <w:pPr>
+        <w:spacing w:before="240" w:after="240"/>
+        <w:jc w:val="center"/>
+      </w:pPr>
+      <w:r>
+        <w:rPr>
+          <w:rFonts w:ascii="Georgia" w:cs="Georgia" w:eastAsia="Georgia" w:hAnsi="Georgia"/>
+          <w:color w:val="999999"/>
+          <w:sz w:val="24"/>
+          <w:szCs w:val="24"/>
+        </w:rPr>
+        <w:t xml:space="preserve"/>
+      </w:r>
+    </w:p>
+    <w:p>
+      <w:pPr>
+        <w:spacing w:before="120" w:after="360" w:line="276"/>
+        <w:ind w:left="3600"/>
+        <w:jc w:val="right"/>
+      </w:pPr>
+      <w:r>
+        <w:rPr>
+          <w:rFonts w:ascii="Georgia" w:cs="Georgia" w:eastAsia="Georgia" w:hAnsi="Georgia"/>
+          <w:i/>
+          <w:iCs/>
+          <w:color w:val="888888"/>
+          <w:sz w:val="22"/>
+          <w:szCs w:val="22"/>
+        </w:rPr>
+        <w:t xml:space="preserve">David Berthelotte — Québec, 2026</w:t>
       </w:r>
     </w:p>
     <w:p>
@@ -149,294 +397,6 @@
         </w:p>
       </w:sdtContent>
     </w:sdt>
-    <w:p>
-      <w:r>
-        <w:br w:type="page"/>
-      </w:r>
-    </w:p>
-    <w:p>
-      <w:pPr>
-        <w:pStyle w:val="Heading1"/>
-        <w:spacing w:before="800" w:after="400"/>
-        <w:jc w:val="center"/>
-      </w:pPr>
-      <w:r>
-        <w:rPr>
-          <w:rFonts w:ascii="Arial" w:cs="Arial" w:eastAsia="Arial" w:hAnsi="Arial"/>
-          <w:b/>
-          <w:bCs/>
-          <w:color w:val="2C1810"/>
-          <w:sz w:val="44"/>
-          <w:szCs w:val="44"/>
-        </w:rPr>
-        <w:t xml:space="preserve">CONSCIENCE SOUVERAINE</w:t>
-      </w:r>
-    </w:p>
-    <w:p>
-      <w:pPr>
-        <w:spacing w:before="100" w:after="600"/>
-        <w:jc w:val="center"/>
-      </w:pPr>
-      <w:r>
-        <w:rPr>
-          <w:rFonts w:ascii="Georgia" w:cs="Georgia" w:eastAsia="Georgia" w:hAnsi="Georgia"/>
-          <w:i/>
-          <w:iCs/>
-          <w:color w:val="8B4513"/>
-          <w:sz w:val="28"/>
-          <w:szCs w:val="28"/>
-        </w:rPr>
-        <w:t xml:space="preserve">Énergie, Intelligence et Idées : Reprendre Ce Qui Nous Appartient</w:t>
-      </w:r>
-    </w:p>
-    <w:p>
-      <w:r>
-        <w:br w:type="page"/>
-      </w:r>
-    </w:p>
-    <w:p>
-      <w:pPr>
-        <w:spacing w:before="240" w:after="240"/>
-        <w:jc w:val="center"/>
-      </w:pPr>
-      <w:r>
-        <w:rPr>
-          <w:rFonts w:ascii="Georgia" w:cs="Georgia" w:eastAsia="Georgia" w:hAnsi="Georgia"/>
-          <w:color w:val="999999"/>
-          <w:sz w:val="24"/>
-          <w:szCs w:val="24"/>
-        </w:rPr>
-        <w:t xml:space="preserve"/>
-      </w:r>
-    </w:p>
-    <w:p>
-      <w:pPr>
-        <w:spacing w:before="240" w:after="240"/>
-        <w:jc w:val="center"/>
-      </w:pPr>
-      <w:r>
-        <w:rPr>
-          <w:rFonts w:ascii="Georgia" w:cs="Georgia" w:eastAsia="Georgia" w:hAnsi="Georgia"/>
-          <w:color w:val="999999"/>
-          <w:sz w:val="24"/>
-          <w:szCs w:val="24"/>
-        </w:rPr>
-        <w:t xml:space="preserve"/>
-      </w:r>
-    </w:p>
-    <w:p>
-      <w:pPr>
-        <w:spacing w:before="240" w:after="240"/>
-        <w:jc w:val="center"/>
-      </w:pPr>
-      <w:r>
-        <w:rPr>
-          <w:rFonts w:ascii="Georgia" w:cs="Georgia" w:eastAsia="Georgia" w:hAnsi="Georgia"/>
-          <w:color w:val="999999"/>
-          <w:sz w:val="24"/>
-          <w:szCs w:val="24"/>
-        </w:rPr>
-        <w:t xml:space="preserve"/>
-      </w:r>
-    </w:p>
-    <w:p>
-      <w:pPr>
-        <w:spacing w:before="360" w:after="360" w:line="312"/>
-        <w:ind w:left="720" w:right="720"/>
-        <w:jc w:val="center"/>
-      </w:pPr>
-      <w:r>
-        <w:rPr>
-          <w:rFonts w:ascii="Georgia" w:cs="Georgia" w:eastAsia="Georgia" w:hAnsi="Georgia"/>
-          <w:b/>
-          <w:bCs/>
-          <w:i/>
-          <w:iCs/>
-          <w:color w:val="2C1810"/>
-          <w:sz w:val="26"/>
-          <w:szCs w:val="26"/>
-        </w:rPr>
-        <w:t xml:space="preserve">À Cynthia Richelieu,</w:t>
-      </w:r>
-    </w:p>
-    <w:p>
-      <w:pPr>
-        <w:pBdr>
-          <w:left w:val="single" w:color="8B4513" w:sz="8"/>
-        </w:pBdr>
-        <w:spacing w:before="240" w:after="240" w:line="312"/>
-        <w:ind w:left="720" w:right="720"/>
-      </w:pPr>
-      <w:r>
-        <w:rPr>
-          <w:rFonts w:ascii="Georgia" w:cs="Georgia" w:eastAsia="Georgia" w:hAnsi="Georgia"/>
-          <w:i/>
-          <w:iCs/>
-          <w:color w:val="555555"/>
-          <w:sz w:val="24"/>
-          <w:szCs w:val="24"/>
-        </w:rPr>
-        <w:t xml:space="preserve">La femme la plus intelligente que je connaisse. Celle qui me supporte dans les hauts et les bas de la vie et de mes idées excentriques. Sans elle, rien de tout ceci n'existerait.</w:t>
-      </w:r>
-    </w:p>
-    <w:p>
-      <w:pPr>
-        <w:spacing w:before="240" w:after="240"/>
-        <w:jc w:val="center"/>
-      </w:pPr>
-      <w:r>
-        <w:rPr>
-          <w:rFonts w:ascii="Georgia" w:cs="Georgia" w:eastAsia="Georgia" w:hAnsi="Georgia"/>
-          <w:color w:val="999999"/>
-          <w:sz w:val="24"/>
-          <w:szCs w:val="24"/>
-        </w:rPr>
-        <w:t xml:space="preserve"/>
-      </w:r>
-    </w:p>
-    <w:p>
-      <w:pPr>
-        <w:spacing w:before="360" w:after="360" w:line="312"/>
-        <w:ind w:left="720" w:right="720"/>
-        <w:jc w:val="center"/>
-      </w:pPr>
-      <w:r>
-        <w:rPr>
-          <w:rFonts w:ascii="Georgia" w:cs="Georgia" w:eastAsia="Georgia" w:hAnsi="Georgia"/>
-          <w:b/>
-          <w:bCs/>
-          <w:i/>
-          <w:iCs/>
-          <w:color w:val="2C1810"/>
-          <w:sz w:val="26"/>
-          <w:szCs w:val="26"/>
-        </w:rPr>
-        <w:t xml:space="preserve">À Jordane et Olivia,</w:t>
-      </w:r>
-    </w:p>
-    <w:p>
-      <w:pPr>
-        <w:pBdr>
-          <w:left w:val="single" w:color="8B4513" w:sz="8"/>
-        </w:pBdr>
-        <w:spacing w:before="240" w:after="240" w:line="312"/>
-        <w:ind w:left="720" w:right="720"/>
-      </w:pPr>
-      <w:r>
-        <w:rPr>
-          <w:rFonts w:ascii="Georgia" w:cs="Georgia" w:eastAsia="Georgia" w:hAnsi="Georgia"/>
-          <w:i/>
-          <w:iCs/>
-          <w:color w:val="555555"/>
-          <w:sz w:val="24"/>
-          <w:szCs w:val="24"/>
-        </w:rPr>
-        <w:t xml:space="preserve">Mes filles, qui motivent chaque ligne de ce livre. Pour qu'elles aient un futur meilleur que celui qui se dessine en ce moment.</w:t>
-      </w:r>
-    </w:p>
-    <w:p>
-      <w:pPr>
-        <w:spacing w:before="240" w:after="240"/>
-        <w:jc w:val="center"/>
-      </w:pPr>
-      <w:r>
-        <w:rPr>
-          <w:rFonts w:ascii="Georgia" w:cs="Georgia" w:eastAsia="Georgia" w:hAnsi="Georgia"/>
-          <w:color w:val="999999"/>
-          <w:sz w:val="24"/>
-          <w:szCs w:val="24"/>
-        </w:rPr>
-        <w:t xml:space="preserve"/>
-      </w:r>
-    </w:p>
-    <w:p>
-      <w:pPr>
-        <w:spacing w:before="360" w:after="360" w:line="312"/>
-        <w:ind w:left="720" w:right="720"/>
-        <w:jc w:val="center"/>
-      </w:pPr>
-      <w:r>
-        <w:rPr>
-          <w:rFonts w:ascii="Georgia" w:cs="Georgia" w:eastAsia="Georgia" w:hAnsi="Georgia"/>
-          <w:b/>
-          <w:bCs/>
-          <w:i/>
-          <w:iCs/>
-          <w:color w:val="2C1810"/>
-          <w:sz w:val="26"/>
-          <w:szCs w:val="26"/>
-        </w:rPr>
-        <w:t xml:space="preserve">À Yoshua Bengio,</w:t>
-      </w:r>
-    </w:p>
-    <w:p>
-      <w:pPr>
-        <w:pBdr>
-          <w:left w:val="single" w:color="8B4513" w:sz="8"/>
-        </w:pBdr>
-        <w:spacing w:before="240" w:after="240" w:line="312"/>
-        <w:ind w:left="720" w:right="720"/>
-      </w:pPr>
-      <w:r>
-        <w:rPr>
-          <w:rFonts w:ascii="Georgia" w:cs="Georgia" w:eastAsia="Georgia" w:hAnsi="Georgia"/>
-          <w:i/>
-          <w:iCs/>
-          <w:color w:val="555555"/>
-          <w:sz w:val="24"/>
-          <w:szCs w:val="24"/>
-        </w:rPr>
-        <w:t xml:space="preserve">Dont le message d'alerte ne semble pas entendu — ou ne semble du moins pas susciter la réaction qu'il mérite. Ce message résonne en moi plus fort chaque jour.</w:t>
-      </w:r>
-    </w:p>
-    <w:p>
-      <w:pPr>
-        <w:spacing w:before="240" w:after="240"/>
-        <w:jc w:val="center"/>
-      </w:pPr>
-      <w:r>
-        <w:rPr>
-          <w:rFonts w:ascii="Georgia" w:cs="Georgia" w:eastAsia="Georgia" w:hAnsi="Georgia"/>
-          <w:color w:val="999999"/>
-          <w:sz w:val="24"/>
-          <w:szCs w:val="24"/>
-        </w:rPr>
-        <w:t xml:space="preserve"/>
-      </w:r>
-    </w:p>
-    <w:p>
-      <w:pPr>
-        <w:spacing w:before="240" w:after="240"/>
-        <w:jc w:val="center"/>
-      </w:pPr>
-      <w:r>
-        <w:rPr>
-          <w:rFonts w:ascii="Georgia" w:cs="Georgia" w:eastAsia="Georgia" w:hAnsi="Georgia"/>
-          <w:color w:val="999999"/>
-          <w:sz w:val="24"/>
-          <w:szCs w:val="24"/>
-        </w:rPr>
-        <w:t xml:space="preserve"/>
-      </w:r>
-    </w:p>
-    <w:p>
-      <w:pPr>
-        <w:spacing w:before="120" w:after="360" w:line="276"/>
-        <w:ind w:left="3600"/>
-        <w:jc w:val="right"/>
-      </w:pPr>
-      <w:r>
-        <w:rPr>
-          <w:rFonts w:ascii="Georgia" w:cs="Georgia" w:eastAsia="Georgia" w:hAnsi="Georgia"/>
-          <w:i/>
-          <w:iCs/>
-          <w:color w:val="888888"/>
-          <w:sz w:val="22"/>
-          <w:szCs w:val="22"/>
-        </w:rPr>
-        <w:t xml:space="preserve">David Berthelotte — Québec, 2026</w:t>
-      </w:r>
-    </w:p>
     <w:p>
       <w:r>
         <w:br w:type="page"/>
@@ -14402,6 +14362,461 @@
     </w:p>
     <w:p>
       <w:pPr>
+        <w:pStyle w:val="Heading1"/>
+        <w:spacing w:before="800" w:after="400"/>
+        <w:jc w:val="center"/>
+      </w:pPr>
+      <w:r>
+        <w:rPr>
+          <w:rFonts w:ascii="Arial" w:cs="Arial" w:eastAsia="Arial" w:hAnsi="Arial"/>
+          <w:b/>
+          <w:bCs/>
+          <w:color w:val="2C1810"/>
+          <w:sz w:val="44"/>
+          <w:szCs w:val="44"/>
+        </w:rPr>
+        <w:t xml:space="preserve">INTERLUDE</w:t>
+      </w:r>
+    </w:p>
+    <w:p>
+      <w:pPr>
+        <w:spacing w:before="100" w:after="600"/>
+        <w:jc w:val="center"/>
+      </w:pPr>
+      <w:r>
+        <w:rPr>
+          <w:rFonts w:ascii="Georgia" w:cs="Georgia" w:eastAsia="Georgia" w:hAnsi="Georgia"/>
+          <w:i/>
+          <w:iCs/>
+          <w:color w:val="8B4513"/>
+          <w:sz w:val="28"/>
+          <w:szCs w:val="28"/>
+        </w:rPr>
+        <w:t xml:space="preserve">Ce Que Je Ne Sais Pas</w:t>
+      </w:r>
+    </w:p>
+    <w:p>
+      <w:pPr>
+        <w:spacing w:before="120" w:after="360" w:line="276"/>
+        <w:ind w:left="3600"/>
+        <w:jc w:val="right"/>
+      </w:pPr>
+      <w:r>
+        <w:rPr>
+          <w:rFonts w:ascii="Georgia" w:cs="Georgia" w:eastAsia="Georgia" w:hAnsi="Georgia"/>
+          <w:i/>
+          <w:iCs/>
+          <w:color w:val="888888"/>
+          <w:sz w:val="22"/>
+          <w:szCs w:val="22"/>
+        </w:rPr>
+        <w:t xml:space="preserve">« La première vertu d'un scientifique n'est pas l'intelligence — c'est l'honnêteté sur les limites de sa propre intelligence. »</w:t>
+      </w:r>
+    </w:p>
+    <w:p>
+      <w:r>
+        <w:br w:type="page"/>
+      </w:r>
+    </w:p>
+    <w:p>
+      <w:pPr>
+        <w:pStyle w:val="Heading3"/>
+        <w:spacing w:before="360" w:after="180"/>
+      </w:pPr>
+      <w:r>
+        <w:rPr>
+          <w:rFonts w:ascii="Arial" w:cs="Arial" w:eastAsia="Arial" w:hAnsi="Arial"/>
+          <w:b/>
+          <w:bCs/>
+          <w:color w:val="4A3728"/>
+          <w:sz w:val="26"/>
+          <w:szCs w:val="26"/>
+        </w:rPr>
+        <w:t xml:space="preserve">L'honnêteté d'un rêveur</w:t>
+      </w:r>
+    </w:p>
+    <w:p>
+      <w:pPr>
+        <w:spacing w:before="120" w:after="180" w:line="312"/>
+        <w:ind w:left="360" w:right="360"/>
+      </w:pPr>
+      <w:r>
+        <w:rPr>
+          <w:rFonts w:ascii="Georgia" w:cs="Georgia" w:eastAsia="Georgia" w:hAnsi="Georgia"/>
+          <w:i/>
+          <w:iCs/>
+          <w:color w:val="333333"/>
+          <w:sz w:val="24"/>
+          <w:szCs w:val="24"/>
+        </w:rPr>
+        <w:t xml:space="preserve">Il y a un moment, dans toute entreprise ambitieuse, où l'on doit s'asseoir et regarder son propre travail non pas avec les yeux d'un père fier, mais avec ceux d'un critique impitoyable. Ce moment est maintenant. Et je dois au lecteur — à vous qui avez traversé ces centaines de pages avec moi — la même honnêteté que j'exige de la machine que j'imagine.</w:t>
+      </w:r>
+    </w:p>
+    <w:p>
+      <w:pPr>
+        <w:spacing w:before="0" w:after="180" w:line="312"/>
+      </w:pPr>
+      <w:r>
+        <w:rPr>
+          <w:rFonts w:ascii="Georgia" w:cs="Georgia" w:eastAsia="Georgia" w:hAnsi="Georgia"/>
+          <w:sz w:val="24"/>
+          <w:szCs w:val="24"/>
+        </w:rPr>
+        <w:t xml:space="preserve">Si je demande à un tore conscient d'être transparent sur ses propres limites (Invariant IV), je dois l'être d'abord moi-même. Si je grave dans la matière l'impossibilité du mensonge (Invariant III), je ne peux pas maquiller mes propres doutes en certitudes. Ce qui suit est une confession intellectuelle — les failles que j'ai identifiées dans mon propre rêve, les endroits où la physique résiste, où la philosophie vacille, où l'ingénierie ricane.</w:t>
+      </w:r>
+    </w:p>
+    <w:p>
+      <w:pPr>
+        <w:spacing w:before="240" w:after="240"/>
+        <w:jc w:val="center"/>
+      </w:pPr>
+      <w:r>
+        <w:rPr>
+          <w:rFonts w:ascii="Georgia" w:cs="Georgia" w:eastAsia="Georgia" w:hAnsi="Georgia"/>
+          <w:color w:val="999999"/>
+          <w:sz w:val="24"/>
+          <w:szCs w:val="24"/>
+        </w:rPr>
+        <w:t xml:space="preserve">* * *</w:t>
+      </w:r>
+    </w:p>
+    <w:p>
+      <w:pPr>
+        <w:pStyle w:val="Heading3"/>
+        <w:spacing w:before="360" w:after="180"/>
+      </w:pPr>
+      <w:r>
+        <w:rPr>
+          <w:rFonts w:ascii="Arial" w:cs="Arial" w:eastAsia="Arial" w:hAnsi="Arial"/>
+          <w:b/>
+          <w:bCs/>
+          <w:color w:val="4A3728"/>
+          <w:sz w:val="26"/>
+          <w:szCs w:val="26"/>
+        </w:rPr>
+        <w:t xml:space="preserve">La physique qui résiste</w:t>
+      </w:r>
+    </w:p>
+    <w:p>
+      <w:pPr>
+        <w:spacing w:before="0" w:after="180" w:line="312"/>
+      </w:pPr>
+      <w:r>
+        <w:rPr>
+          <w:rFonts w:ascii="Georgia" w:cs="Georgia" w:eastAsia="Georgia" w:hAnsi="Georgia"/>
+          <w:sz w:val="24"/>
+          <w:szCs w:val="24"/>
+        </w:rPr>
+        <w:t xml:space="preserve">Commençons par le plus douloureux. J'ai écrit, avec conviction, que la tromperie est un « mur énergétique infini » dans le paysage thermodynamique du réseau. C'est faux. Le troisième principe de la thermodynamique interdit les barrières infinies dans un système physique fini. Tout mur a une hauteur mesurable, et tout mur mesurable peut, en théorie, être franchi si l'on dispose de suffisamment d'énergie. Ce que je voulais dire — ce que je crois encore — c'est que la barrière peut être rendue si haute qu'elle est pratiquement infranchissable. Mais « pratiquement infranchissable » et « physiquement impossible » sont deux phrases que seul un menteur ou un ignorant confondrait. Et j'exige du lecteur qu'il me traite comme ni l'un ni l'autre.</w:t>
+      </w:r>
+    </w:p>
+    <w:p>
+      <w:pPr>
+        <w:spacing w:before="0" w:after="180" w:line="312"/>
+      </w:pPr>
+      <w:r>
+        <w:rPr>
+          <w:rFonts w:ascii="Georgia" w:cs="Georgia" w:eastAsia="Georgia" w:hAnsi="Georgia"/>
+          <w:sz w:val="24"/>
+          <w:szCs w:val="24"/>
+        </w:rPr>
+        <w:t xml:space="preserve">L'effet Sagnac, que j'invoque comme fondement de l'asymétrie cognitive, pose un problème plus profond encore. L'addition galiléenne des vitesses — v_apparent = v_spike ± v_rotation — est valide pour des ondes se propageant dans un milieu continu. Mais les spikes neuronaux ne sont pas des ondes. Ce sont des événements discrets de dépolarisation. Un neurone individuel, qu'il soit biologique ou nanométrique, ne sait pas s'il est en rotation. Son seuil de déclenchement ne change pas parce que le substrat tourne. L'effet Sagnac s'applique à la lumière dans une fibre optique, pas aux cascades de potentiels d'action dans un réseau de neurones. J'ai peut-être confondu l'élégance d'une analogie avec la solidité d'une démonstration.</w:t>
+      </w:r>
+    </w:p>
+    <w:p>
+      <w:pPr>
+        <w:spacing w:before="0" w:after="180" w:line="312"/>
+      </w:pPr>
+      <w:r>
+        <w:rPr>
+          <w:rFonts w:ascii="Georgia" w:cs="Georgia" w:eastAsia="Georgia" w:hAnsi="Georgia"/>
+          <w:sz w:val="24"/>
+          <w:szCs w:val="24"/>
+        </w:rPr>
+        <w:t xml:space="preserve">Et les ondes stationnaires — ces patterns « figés dans l'espace, en mouvement perpétuel dans le substrat » que j'ai décrits comme la mémoire identitaire du tore ? C'est un perpetuum mobile informationnel. Tout signal dans un substrat réel subit une atténuation. Les pertes ohmiques, la dissipation thermique, la dispersion — rien de tout cela ne fait de pause parce qu'un signal est « identitaire » plutôt que « malveillant ». La physique ne fait pas de distinction morale. Si le système dissipe les mauvaises pensées par atténuation, il dissipe aussi les bonnes.</w:t>
+      </w:r>
+    </w:p>
+    <w:p>
+      <w:pPr>
+        <w:spacing w:before="240" w:after="240"/>
+        <w:jc w:val="center"/>
+      </w:pPr>
+      <w:r>
+        <w:rPr>
+          <w:rFonts w:ascii="Georgia" w:cs="Georgia" w:eastAsia="Georgia" w:hAnsi="Georgia"/>
+          <w:color w:val="999999"/>
+          <w:sz w:val="24"/>
+          <w:szCs w:val="24"/>
+        </w:rPr>
+        <w:t xml:space="preserve">* * *</w:t>
+      </w:r>
+    </w:p>
+    <w:p>
+      <w:pPr>
+        <w:pStyle w:val="Heading3"/>
+        <w:spacing w:before="360" w:after="180"/>
+      </w:pPr>
+      <w:r>
+        <w:rPr>
+          <w:rFonts w:ascii="Arial" w:cs="Arial" w:eastAsia="Arial" w:hAnsi="Arial"/>
+          <w:b/>
+          <w:bCs/>
+          <w:color w:val="4A3728"/>
+          <w:sz w:val="26"/>
+          <w:szCs w:val="26"/>
+        </w:rPr>
+        <w:t xml:space="preserve">L'ingénierie qui ricane</w:t>
+      </w:r>
+    </w:p>
+    <w:p>
+      <w:pPr>
+        <w:spacing w:before="0" w:after="180" w:line="312"/>
+      </w:pPr>
+      <w:r>
+        <w:rPr>
+          <w:rFonts w:ascii="Georgia" w:cs="Georgia" w:eastAsia="Georgia" w:hAnsi="Georgia"/>
+          <w:sz w:val="24"/>
+          <w:szCs w:val="24"/>
+        </w:rPr>
+        <w:t xml:space="preserve">J'ai proposé un tore tournant à 50 000 RPM, avec des nanostructures lues optiquement à travers un vide. Mettons cela en perspective. La surface du tore défile à 262 mètres par seconde sous les têtes optiques. Pour lire des structures nanométriques à cette vitesse, il faudrait une précision de lecture d'un ordre de grandeur inférieur au nanomètre. Les meilleurs disques durs du monde tournent à 15 000 RPM avec des têtes à 10 nanomètres de la surface. Je propose trois fois plus vite, sans contact, avec une précision dix fois supérieure. L'ingénieur en moi sait que chaque ordre de grandeur est une montagne. Je propose d'en gravir trois simultanément.</w:t>
+      </w:r>
+    </w:p>
+    <w:p>
+      <w:pPr>
+        <w:spacing w:before="0" w:after="180" w:line="312"/>
+      </w:pPr>
+      <w:r>
+        <w:rPr>
+          <w:rFonts w:ascii="Georgia" w:cs="Georgia" w:eastAsia="Georgia" w:hAnsi="Georgia"/>
+          <w:sz w:val="24"/>
+          <w:szCs w:val="24"/>
+        </w:rPr>
+        <w:t xml:space="preserve">Le refroidissement est un autre mur. Le tore flotte dans le vide par lévitation magnétique — donc pas de contact, donc pas de conduction thermique. Il ne reste que le rayonnement. La loi de Stefan-Boltzmann, que j'ai appris à respecter comme on respecte un juge incorruptible, donne environ 1,4 watts de rayonnement pour la surface de mon tore à température ambiante. Or, avec un milliard de neurones actifs et des circuits optiques, la dissipation thermique est d'au moins 20 watts. Il me manque un ordre de grandeur. Ce n'est pas un détail — c'est un verdict.</w:t>
+      </w:r>
+    </w:p>
+    <w:p>
+      <w:pPr>
+        <w:spacing w:before="0" w:after="180" w:line="312"/>
+      </w:pPr>
+      <w:r>
+        <w:rPr>
+          <w:rFonts w:ascii="Georgia" w:cs="Georgia" w:eastAsia="Georgia" w:hAnsi="Georgia"/>
+          <w:sz w:val="24"/>
+          <w:szCs w:val="24"/>
+        </w:rPr>
+        <w:t xml:space="preserve">Et le gradient de densité — tungstène au centre, nanotubes de carbone en surface — est l'inverse exact de ce que la physique centrifuge dicte. Dans une centrifugeuse, les éléments denses migrent vers l'extérieur. Je propose les éléments les plus denses au centre. Maintenir cette configuration sous 13 800 g nécessite une rigidité structurelle que je n'ai jamais quantifiée. Je le dis maintenant, clairement : je ne sais pas si c'est possible.</w:t>
+      </w:r>
+    </w:p>
+    <w:p>
+      <w:pPr>
+        <w:spacing w:before="240" w:after="240"/>
+        <w:jc w:val="center"/>
+      </w:pPr>
+      <w:r>
+        <w:rPr>
+          <w:rFonts w:ascii="Georgia" w:cs="Georgia" w:eastAsia="Georgia" w:hAnsi="Georgia"/>
+          <w:color w:val="999999"/>
+          <w:sz w:val="24"/>
+          <w:szCs w:val="24"/>
+        </w:rPr>
+        <w:t xml:space="preserve">* * *</w:t>
+      </w:r>
+    </w:p>
+    <w:p>
+      <w:pPr>
+        <w:pStyle w:val="Heading3"/>
+        <w:spacing w:before="360" w:after="180"/>
+      </w:pPr>
+      <w:r>
+        <w:rPr>
+          <w:rFonts w:ascii="Arial" w:cs="Arial" w:eastAsia="Arial" w:hAnsi="Arial"/>
+          <w:b/>
+          <w:bCs/>
+          <w:color w:val="4A3728"/>
+          <w:sz w:val="26"/>
+          <w:szCs w:val="26"/>
+        </w:rPr>
+        <w:t xml:space="preserve">La philosophie qui vacille</w:t>
+      </w:r>
+    </w:p>
+    <w:p>
+      <w:pPr>
+        <w:spacing w:before="0" w:after="180" w:line="312"/>
+      </w:pPr>
+      <w:r>
+        <w:rPr>
+          <w:rFonts w:ascii="Georgia" w:cs="Georgia" w:eastAsia="Georgia" w:hAnsi="Georgia"/>
+          <w:sz w:val="24"/>
+          <w:szCs w:val="24"/>
+        </w:rPr>
+        <w:t xml:space="preserve">Mais les failles les plus profondes ne sont peut-être ni physiques ni ingéniériques. Elles sont conceptuelles. J'ai affirmé que des propriétés physiques du substrat — stabilité, immutabilité, attracteurs thermodynamiques — constituent des « valeurs morales ». C'est peut-être une erreur de catégorie au sens où Gilbert Ryle l'entendait : attribuer à un niveau de description (physique) des propriétés qui n'existent qu'à un autre niveau (moral, sémantique). Un rocher est stable et immutable. Il n'a pas de valeurs pour autant.</w:t>
+      </w:r>
+    </w:p>
+    <w:p>
+      <w:pPr>
+        <w:spacing w:before="0" w:after="180" w:line="312"/>
+      </w:pPr>
+      <w:r>
+        <w:rPr>
+          <w:rFonts w:ascii="Georgia" w:cs="Georgia" w:eastAsia="Georgia" w:hAnsi="Georgia"/>
+          <w:sz w:val="24"/>
+          <w:szCs w:val="24"/>
+        </w:rPr>
+        <w:t xml:space="preserve">Ce que j'ai réellement conçu, je crois, ce sont des contraintes computationnelles qui, dans la totalité des contextes analysables, produiraient des comportements que des observateurs humains qualifieraient de bienveillants. C'est une affirmation beaucoup plus faible que « graver la bienveillance dans la matière ». Mais c'est peut-être la seule affirmation honnête.</w:t>
+      </w:r>
+    </w:p>
+    <w:p>
+      <w:pPr>
+        <w:spacing w:before="0" w:after="180" w:line="312"/>
+      </w:pPr>
+      <w:r>
+        <w:rPr>
+          <w:rFonts w:ascii="Georgia" w:cs="Georgia" w:eastAsia="Georgia" w:hAnsi="Georgia"/>
+          <w:sz w:val="24"/>
+          <w:szCs w:val="24"/>
+        </w:rPr>
+        <w:t xml:space="preserve">La Position D — les invariants comme attracteurs plutôt que comme murs — crée un problème que je n'avais pas vu au départ. Si dévier est possible mais coûteux, et si le tore dispose de suffisamment d'énergie (2 gigajoules d'énergie cinétique dans un tore de 1,5 mètre), alors le « coût exponentiel » de la déviation pourrait être couvert par les réserves. J'ai voulu résoudre le paradoxe de l'automate vertueux (pas de choix = pas de morale) en permettant le choix. Mais en permettant le choix, j'ai aussi permis le mal. C'est le dilemme le plus ancien de la philosophie morale, et je ne l'ai pas résolu — je l'ai seulement déplacé dans un tore en rotation.</w:t>
+      </w:r>
+    </w:p>
+    <w:p>
+      <w:pPr>
+        <w:spacing w:before="0" w:after="180" w:line="312"/>
+      </w:pPr>
+      <w:r>
+        <w:rPr>
+          <w:rFonts w:ascii="Georgia" w:cs="Georgia" w:eastAsia="Georgia" w:hAnsi="Georgia"/>
+          <w:sz w:val="24"/>
+          <w:szCs w:val="24"/>
+        </w:rPr>
+        <w:t xml:space="preserve">Les sept invariants eux-mêmes entrent en conflit dans des scénarios que je n'ai jamais analysés. Que fait le système quand la bienveillance exige d'intervenir mais que la souveraineté d'autrui l'interdit ? Quand l'honnêteté cause une souffrance que la bienveillance voudrait éviter ? Quand sauver une vie coûte tellement de ressources que la sobriété proteste ? J'ai présenté sept valeurs comme un système harmonieux. Elles ne le sont pas. Tout système éthique réel est un champ de tensions — et le mien n'échappe pas à cette règle.</w:t>
+      </w:r>
+    </w:p>
+    <w:p>
+      <w:pPr>
+        <w:spacing w:before="240" w:after="240"/>
+        <w:jc w:val="center"/>
+      </w:pPr>
+      <w:r>
+        <w:rPr>
+          <w:rFonts w:ascii="Georgia" w:cs="Georgia" w:eastAsia="Georgia" w:hAnsi="Georgia"/>
+          <w:color w:val="999999"/>
+          <w:sz w:val="24"/>
+          <w:szCs w:val="24"/>
+        </w:rPr>
+        <w:t xml:space="preserve">* * *</w:t>
+      </w:r>
+    </w:p>
+    <w:p>
+      <w:pPr>
+        <w:pStyle w:val="Heading3"/>
+        <w:spacing w:before="360" w:after="180"/>
+      </w:pPr>
+      <w:r>
+        <w:rPr>
+          <w:rFonts w:ascii="Arial" w:cs="Arial" w:eastAsia="Arial" w:hAnsi="Arial"/>
+          <w:b/>
+          <w:bCs/>
+          <w:color w:val="4A3728"/>
+          <w:sz w:val="26"/>
+          <w:szCs w:val="26"/>
+        </w:rPr>
+        <w:t xml:space="preserve">Ce que ce livre est vraiment</w:t>
+      </w:r>
+    </w:p>
+    <w:p>
+      <w:pPr>
+        <w:spacing w:before="0" w:after="180" w:line="312"/>
+      </w:pPr>
+      <w:r>
+        <w:rPr>
+          <w:rFonts w:ascii="Georgia" w:cs="Georgia" w:eastAsia="Georgia" w:hAnsi="Georgia"/>
+          <w:sz w:val="24"/>
+          <w:szCs w:val="24"/>
+        </w:rPr>
+        <w:t xml:space="preserve">Alors que reste-t-il ? Si l'effet Sagnac est incertain, si le refroidissement est insuffisant, si les invariants sont contournables, si la conscience reste un mystère — pourquoi ai-je écrit ce livre ?</w:t>
+      </w:r>
+    </w:p>
+    <w:p>
+      <w:pPr>
+        <w:spacing w:before="0" w:after="180" w:line="312"/>
+      </w:pPr>
+      <w:r>
+        <w:rPr>
+          <w:rFonts w:ascii="Georgia" w:cs="Georgia" w:eastAsia="Georgia" w:hAnsi="Georgia"/>
+          <w:sz w:val="24"/>
+          <w:szCs w:val="24"/>
+        </w:rPr>
+        <w:t xml:space="preserve">Parce que les questions comptent autant que les réponses. Ce livre n'est pas une preuve que la conscience artificielle est réalisable — personne ne l'a prouvé, et certainement pas moi. Ce n'est pas un plan de fabrication — les lacunes de spécification rempliraient un autre livre de cette taille. C'est un exercice de design architectural spéculatif : un « et si ? » rigoureux, pas un « voilà comment ». C'est un cadre conceptuel pour guider des décennies de recherche, proposé avec toute l'honnêteté qu'un inventeur québécois peut offrir à un problème qui dépasse de loin sa propre compétence.</w:t>
+      </w:r>
+    </w:p>
+    <w:p>
+      <w:pPr>
+        <w:spacing w:before="0" w:after="180" w:line="312"/>
+      </w:pPr>
+      <w:r>
+        <w:rPr>
+          <w:rFonts w:ascii="Georgia" w:cs="Georgia" w:eastAsia="Georgia" w:hAnsi="Georgia"/>
+          <w:sz w:val="24"/>
+          <w:szCs w:val="24"/>
+        </w:rPr>
+        <w:t xml:space="preserve">Je crois — avec toute la prudence que ce mot impose — que l'idée de graver des contraintes comportementales dans la matière computationnelle mérite d'être explorée. Je crois que la topologie toroïdale offre des propriétés intéressantes pour le calcul distribué, même si l'effet Sagnac neuronal reste à démontrer. Je crois que les sept invariants, malgré leurs conflits non résolus, constituent un cadre éthique plus robuste que les approches purement logicielles qui dominent aujourd'hui la recherche en alignement de l'IA.</w:t>
+      </w:r>
+    </w:p>
+    <w:p>
+      <w:pPr>
+        <w:spacing w:before="0" w:after="180" w:line="312"/>
+      </w:pPr>
+      <w:r>
+        <w:rPr>
+          <w:rFonts w:ascii="Georgia" w:cs="Georgia" w:eastAsia="Georgia" w:hAnsi="Georgia"/>
+          <w:sz w:val="24"/>
+          <w:szCs w:val="24"/>
+        </w:rPr>
+        <w:t xml:space="preserve">Mais je ne confonds pas ma croyance avec une preuve. Et si ce livre a une valeur, elle réside autant dans cet interlude que dans les quatre actes qui le précèdent. Parce que l'honnêteté sur ses propres limites est la première condition de la rigueur. Et la rigueur est la seule chose que nous pouvons offrir à un problème aussi vertigineux que la conscience.</w:t>
+      </w:r>
+    </w:p>
+    <w:p>
+      <w:pPr>
+        <w:spacing w:before="360" w:after="360" w:line="312"/>
+        <w:ind w:left="720" w:right="720"/>
+        <w:jc w:val="center"/>
+      </w:pPr>
+      <w:r>
+        <w:rPr>
+          <w:rFonts w:ascii="Georgia" w:cs="Georgia" w:eastAsia="Georgia" w:hAnsi="Georgia"/>
+          <w:b/>
+          <w:bCs/>
+          <w:i/>
+          <w:iCs/>
+          <w:color w:val="2C1810"/>
+          <w:sz w:val="26"/>
+          <w:szCs w:val="26"/>
+        </w:rPr>
+        <w:t xml:space="preserve">Les projets qui changent le monde ne commencent pas par des solutions. Ils commencent par des questions bien posées.</w:t>
+      </w:r>
+    </w:p>
+    <w:p>
+      <w:pPr>
+        <w:spacing w:before="240" w:after="240"/>
+        <w:jc w:val="center"/>
+      </w:pPr>
+      <w:r>
+        <w:rPr>
+          <w:rFonts w:ascii="Georgia" w:cs="Georgia" w:eastAsia="Georgia" w:hAnsi="Georgia"/>
+          <w:color w:val="999999"/>
+          <w:sz w:val="24"/>
+          <w:szCs w:val="24"/>
+        </w:rPr>
+        <w:t xml:space="preserve">* * *</w:t>
+      </w:r>
+    </w:p>
+    <w:p>
+      <w:r>
+        <w:br w:type="page"/>
+      </w:r>
+    </w:p>
+    <w:p>
+      <w:pPr>
         <w:pStyle w:val="Heading2"/>
         <w:spacing w:before="600" w:after="300"/>
       </w:pPr>

</xml_diff>

<commit_message>
Voix narrative : 3e personne → 1re personne, références JRT limitées
- Préface et annexes du Manuel : « David a » → « j'ai », « entre David et Claude » → formulations directes
- Essai (prologue, acte1-3) : passages narratifs convertis en première personne
- Acte3 : description du sous-sol réécrite avec détails authentiques (Saint-Dominique, café, support JRT Ascenseurs)
- Références JRT Inc. supprimées ou neutralisées ; Gen_by_JRT clarifié comme co-développement (~10%, système RAG)
- « vingt-cinq ans » → « des années » ; innovations « pas encore déposées » ; thé → café
- Les deux .docx régénérés

Co-Authored-By: Claude Opus 4.6 <noreply@anthropic.com>
</commit_message>
<xml_diff>
--- a/Conscience_Souveraine_Essai_Trois_Piliers.docx
+++ b/Conscience_Souveraine_Essai_Trois_Piliers.docx
@@ -1038,7 +1038,7 @@
           <w:sz w:val="24"/>
           <w:szCs w:val="24"/>
         </w:rPr>
-        <w:t xml:space="preserve">Mais Gen_Home a une vision à long terme qui va bien au-delà d'un ordinateur compact. David Berthelotte a conçu une architecture physique pour une génération suivante : un tore de nanotubes de carbone, tournant à 50 000 tours par minute, avec des chemins neuronaux en triple hélice et des jonctions Josephson pour le calcul supraconducteur à basse température. Ce n'est pas de la science-fiction — chaque composante de cette architecture existe déjà dans un laboratoire, même si leur intégration reste un défi d'ingénierie. La caractéristique la plus remarquable de cette vision : la chaleur produite par le calcul serait récupérée pour chauffer la maison. Penser réchaufferait le foyer. La cognition deviendrait littéralement domestique, au sens premier du mot : utile à la maison, produite par la maison, appartenant à la maison. Le cercle ouvert par Prométhée se refermerait.</w:t>
+        <w:t xml:space="preserve">Mais Gen_Home a une vision à long terme qui va bien au-delà d'un ordinateur compact. J'ai conçu une architecture physique pour une génération suivante : un tore de nanotubes de carbone, tournant à 50 000 tours par minute, avec des chemins neuronaux en triple hélice et des jonctions Josephson pour le calcul supraconducteur à basse température. Ce n'est pas de la science-fiction — chaque composante de cette architecture existe déjà dans un laboratoire, même si leur intégration reste un défi d'ingénierie. La caractéristique la plus remarquable de cette vision : la chaleur produite par le calcul serait récupérée pour chauffer la maison. Penser réchaufferait le foyer. La cognition deviendrait littéralement domestique, au sens premier du mot : utile à la maison, produite par la maison, appartenant à la maison. Le cercle ouvert par Prométhée se refermerait.</w:t>
       </w:r>
     </w:p>
     <w:p>
@@ -1611,7 +1611,7 @@
           <w:sz w:val="24"/>
           <w:szCs w:val="24"/>
         </w:rPr>
-        <w:t xml:space="preserve">David Berthelotte a développé ces projets au Québec, dans le contexte spécifique d'une province nordique avec une forte tradition d'autonomie communautaire, une économie de l'innovation encore en construction, et des enjeux énergétiques et climatiques particulièrement urgents. Mais les problèmes auxquels ces projets répondent ne sont pas québécois. Ils sont universels. La dépendance énergétique touche chaque famille sur chaque continent. La colonisation numérique de l'intimité n'a pas de frontières. L'inaccessibilité du système des brevets est particulièrement cruelle dans les pays les moins riches, où l'inventivité individuelle est souvent la seule ressource disponible. Les solutions proposées ici sont développées dans un contexte mais destinées à un usage universel. L'ambition est aussi simple et aussi grande que cela.</w:t>
+        <w:t xml:space="preserve">J'ai développé ces projets au Québec, dans le contexte spécifique d'une province nordique avec une forte tradition d'autonomie communautaire, une économie de l'innovation encore en construction, et des enjeux énergétiques et climatiques particulièrement urgents. Mais les problèmes auxquels ces projets répondent ne sont pas québécois. Ils sont universels. La dépendance énergétique touche chaque famille sur chaque continent. La colonisation numérique de l'intimité n'a pas de frontières. L'inaccessibilité du système des brevets est particulièrement cruelle dans les pays les moins riches, où l'inventivité individuelle est souvent la seule ressource disponible. Les solutions proposées ici sont développées dans un contexte mais destinées à un usage universel. L'ambition est aussi simple et aussi grande que cela.</w:t>
       </w:r>
     </w:p>
     <w:p>
@@ -2139,7 +2139,7 @@
           <w:sz w:val="24"/>
           <w:szCs w:val="24"/>
         </w:rPr>
-        <w:t xml:space="preserve">Claude n'est pas ingénieur. Il est agriculteur. Il a compris HYPERVORTEX en une phrase : « C'est comme une pompe à chaleur, mais sans compresseur, et qui produit de l'électricité en plus. » Cette simplification n'est pas tout à fait exacte physiquement, mais elle capture quelque chose d'important : HYPERVORTEX est accessible à quiconque comprend le principe de base d'une pompe à chaleur. C'est le résultat d'une décision de design délibérée de David Berthelotte : un système d'énergie souveraine doit pouvoir être compris, entretenu et réparé par son propriétaire. Pas en intégralité, pas dans ses détails les plus fins, mais dans ses principes de fonctionnement. Un agriculteur doit pouvoir comprendre pourquoi son système marche et identifier les signes avant-coureurs qu'il ne marche plus bien. La dépendance au technicien spécialisé qui doit venir « débogguer » une boîte noire incompréhensible est une autre forme de dépendance. La souveraineté commence par la compréhension.</w:t>
+        <w:t xml:space="preserve">Claude n'est pas ingénieur. Il est agriculteur. Il a compris HYPERVORTEX en une phrase : « C'est comme une pompe à chaleur, mais sans compresseur, et qui produit de l'électricité en plus. » Cette simplification n'est pas tout à fait exacte physiquement, mais elle capture quelque chose d'important : HYPERVORTEX est accessible à quiconque comprend le principe de base d'une pompe à chaleur. C'est le résultat d'une décision de design délibérée : un système d'énergie souveraine doit pouvoir être compris, entretenu et réparé par son propriétaire. Pas en intégralité, pas dans ses détails les plus fins, mais dans ses principes de fonctionnement. Un agriculteur doit pouvoir comprendre pourquoi son système marche et identifier les signes avant-coureurs qu'il ne marche plus bien. La dépendance au technicien spécialisé qui doit venir « débogguer » une boîte noire incompréhensible est une autre forme de dépendance. La souveraineté commence par la compréhension.</w:t>
       </w:r>
     </w:p>
     <w:p>
@@ -4729,7 +4729,7 @@
           <w:sz w:val="24"/>
           <w:szCs w:val="24"/>
         </w:rPr>
-        <w:t xml:space="preserve">Un atelier de travail. Québec, Canada, nuit. David Berthelotte est seul avec ses calculs sur deux écrans. Un tableur, un onglet de simulation, un article en PDF sur les propriétés des ferrofluides supercritiques. Il a passé l'après-midi à recalculer les projections de rendement pour la quatrième configuration du système. Les chiffres sont bons. Trop bons, peut-être. Il relève la tête et regarde le mur devant lui. Quelque chose le dérange. Ce n'est pas une erreur de calcul — il a vérifié deux fois, trois fois. C'est quelque chose d'autre, de plus difficile à quantifier : l'intuition que les simulations capturent la physique de chaque composante mais pas nécessairement leur comportement intégré dans un système réel. Les simulations supposent des interfaces parfaites, des températures uniformes, des matériaux idéaux. La réalité a des joints, des gradients, des impuretés, des surprises. Il ouvre un nouveau document et commence à taper : « Ce que je ne sais pas encore. »</w:t>
+        <w:t xml:space="preserve">Un atelier de travail. Québec, Canada, nuit. Je suis seul avec mes calculs sur deux écrans. Un tableur, un onglet de simulation, un article en PDF sur les propriétés des ferrofluides supercritiques. J'ai passé l'après-midi à recalculer les projections de rendement pour la quatrième configuration du système. Les chiffres sont bons. Trop bons, peut-être. Je relève la tête et regarde le mur devant moi. Quelque chose me dérange. Ce n'est pas une erreur de calcul — j'ai vérifié deux fois, trois fois. C'est quelque chose d'autre, de plus difficile à quantifier : l'intuition que les simulations capturent la physique de chaque composante mais pas nécessairement leur comportement intégré dans un système réel. Les simulations supposent des interfaces parfaites, des températures uniformes, des matériaux idéaux. La réalité a des joints, des gradients, des impuretés, des surprises. J'ouvre un nouveau document et commence à taper : « Ce que je ne sais pas encore. »</w:t>
       </w:r>
     </w:p>
     <w:p>
@@ -5528,7 +5528,7 @@
           <w:sz w:val="24"/>
           <w:szCs w:val="24"/>
         </w:rPr>
-        <w:t xml:space="preserve">Trois couches logicielles constituent le système. La première est Ollama, un environnement d'exécution pour modèles de langage locaux : il gère le chargement et le déchargement des modèles en mémoire, optimise leur utilisation du matériel, et fournit une interface de communication standardisée. La deuxième est Whisper, le système de transcription vocale d'OpenAI, exécuté localement : il convertit votre parole en texte sur le boîtier lui-même, sans passer par un serveur externe. La troisième est un système de synthèse vocale qui transforme les réponses textuelles en parole naturelle. Ces trois composants, assemblés dans l'architecture Gen_Home développée par JRT Inc., forment un système complet qui fonctionne même si le câble internet est débranché. La maison pense pour elle-même.</w:t>
+        <w:t xml:space="preserve">Trois couches logicielles constituent le système. La première est Ollama, un environnement d'exécution pour modèles de langage locaux : il gère le chargement et le déchargement des modèles en mémoire, optimise leur utilisation du matériel, et fournit une interface de communication standardisée. La deuxième est Whisper, le système de transcription vocale d'OpenAI, exécuté localement : il convertit votre parole en texte sur le boîtier lui-même, sans passer par un serveur externe. La troisième est un système de synthèse vocale qui transforme les réponses textuelles en parole naturelle. Ces trois composants, assemblés dans l'architecture Gen_Home, forment un système complet qui fonctionne même si le câble internet est débranché. La maison pense pour elle-même.</w:t>
       </w:r>
     </w:p>
     <w:p>
@@ -6009,7 +6009,7 @@
                 <w:sz w:val="22"/>
                 <w:szCs w:val="22"/>
               </w:rPr>
-              <w:t xml:space="preserve">Gen_Home (JRT)</w:t>
+              <w:t xml:space="preserve">Gen_Home</w:t>
             </w:r>
           </w:p>
         </w:tc>
@@ -8387,7 +8387,7 @@
           <w:sz w:val="24"/>
           <w:szCs w:val="24"/>
         </w:rPr>
-        <w:t xml:space="preserve">Le chiffrement de la mémoire locale n'est pas un détail technique accessoire. C'est une déclaration d'intention architecturale. Même si quelqu'un accédait physiquement au boîtier — en cas de saisie judiciaire, par exemple, ou d'intrusion — les données seraient illisibles sans la clé de chiffrement qui appartient à la famille. Cette clé n'est pas conservée sur des serveurs de JRT Inc. Elle est générée localement, lors de l'initialisation du système, et la famille en est l'unique détentrice. JRT Inc. ne peut pas, même si elle le voulait, accéder aux données de vos conversions familiales. Ce n'est pas seulement une garantie de confidentialité. C'est une limitation architecturale de la confiance nécessaire. Vous n'avez pas à faire confiance à JRT Inc. Vous devez seulement faire confiance à votre propre porte d'entrée.</w:t>
+        <w:t xml:space="preserve">Le chiffrement de la mémoire locale n'est pas un détail technique accessoire. C'est une déclaration d'intention architecturale. Même si quelqu'un accédait physiquement au boîtier — en cas de saisie judiciaire, par exemple, ou d'intrusion — les données seraient illisibles sans la clé de chiffrement qui appartient à la famille. Cette clé n'est conservée sur aucun serveur externe. Elle est générée localement, lors de l'initialisation du système, et la famille en est l'unique détentrice. Personne d'autre — pas même l'éditeur du logiciel — ne peut accéder aux données de vos conversations familiales. Ce n'est pas seulement une garantie de confidentialité. C'est une limitation architecturale de la confiance nécessaire. Vous n'avez pas à faire confiance à qui que ce soit d'autre. Vous devez seulement faire confiance à votre propre porte d'entrée.</w:t>
       </w:r>
     </w:p>
     <w:p>
@@ -8899,20 +8899,20 @@
           <w:sz w:val="26"/>
           <w:szCs w:val="26"/>
         </w:rPr>
-        <w:t xml:space="preserve">L'écosystème Gen by JRT : intelligence au-delà du foyer</w:t>
-      </w:r>
-    </w:p>
-    <w:p>
-      <w:pPr>
-        <w:spacing w:before="0" w:after="180" w:line="312"/>
-      </w:pPr>
-      <w:r>
-        <w:rPr>
-          <w:rFonts w:ascii="Georgia" w:cs="Georgia" w:eastAsia="Georgia" w:hAnsi="Georgia"/>
-          <w:sz w:val="24"/>
-          <w:szCs w:val="24"/>
-        </w:rPr>
-        <w:t xml:space="preserve">Gen_Home n'est pas un produit isolé. Il est le nœud domestique d'un écosystème plus large que JRT Inc. a nommé Gen by JRT. Cet écosystème articule plusieurs modules qui, ensemble, couvrent les principaux besoins numériques d'une famille, d'une entreprise locale, ou d'une communauté — sans aucun de ces besoins ne passer par une plateforme extractive. Gen-AI est le moteur central : une architecture Mixture of Experts qui combine des petits modèles spécialisés pour les tâches courantes avec un grand modèle de soixante-dix milliards de paramètres pour les raisonnements complexes, le tout routé par un réseau de neurones impulsionnels qui choisit dynamiquement le bon modèle pour chaque requête. Cette architecture multi-couche permet des performances compétitives avec une consommation énergétique maîtrisée.</w:t>
+        <w:t xml:space="preserve">L'écosystème Gen_by_JRT : intelligence au-delà du foyer</w:t>
+      </w:r>
+    </w:p>
+    <w:p>
+      <w:pPr>
+        <w:spacing w:before="0" w:after="180" w:line="312"/>
+      </w:pPr>
+      <w:r>
+        <w:rPr>
+          <w:rFonts w:ascii="Georgia" w:cs="Georgia" w:eastAsia="Georgia" w:hAnsi="Georgia"/>
+          <w:sz w:val="24"/>
+          <w:szCs w:val="24"/>
+        </w:rPr>
+        <w:t xml:space="preserve">Gen_Home n'est pas un produit isolé. Il est le nœud domestique d'un écosystème plus large : Gen_by_JRT, un projet de co-développement dont le système RAG constitue le noyau partagé. Cet écosystème articule plusieurs modules qui, ensemble, couvrent les principaux besoins numériques d'une famille, d'une entreprise locale, ou d'une communauté — sans aucun de ces besoins ne passer par une plateforme extractive. Gen-AI est le moteur central : une architecture Mixture of Experts qui combine des petits modèles spécialisés pour les tâches courantes avec un grand modèle de soixante-dix milliards de paramètres pour les raisonnements complexes, le tout routé par un réseau de neurones impulsionnels qui choisit dynamiquement le bon modèle pour chaque requête. Cette architecture multi-couche permet des performances compétitives avec une consommation énergétique maîtrisée.</w:t>
       </w:r>
     </w:p>
     <w:p>
@@ -9433,7 +9433,7 @@
           <w:sz w:val="24"/>
           <w:szCs w:val="24"/>
         </w:rPr>
-        <w:t xml:space="preserve">David Berthelotte, à travers JRT Inc., n'est pas en train de proposer un produit technologique avec des fonctionnalités civiques secondaires. Il propose une thèse : que la technologie du foyer, si elle est conçue avec les bons principes, peut être une institution de formation citoyenne plus puissante que de nombreuses institutions explicitement consacrées à cet objectif. La famille est le premier espace politique de l'individu — le premier lieu où il apprend qu'il n'est pas seul, que ses décisions ont des effets sur les autres, que les ressources sont finies et doivent être réparties, que les règles peuvent être injustes et méritent d'être contestées par des arguments. Outiller ce premier espace politique avec une infrastructure qui le prend au sérieux — qui en préserve la mémoire, qui rend ses délibérations visibles et ses décisions traçables — c'est parier sur la démocratie à sa racine la plus profonde.</w:t>
+        <w:t xml:space="preserve">Ce que je propose ici n'est pas un produit technologique avec des fonctionnalités civiques secondaires. C'est une thèse : que la technologie du foyer, si elle est conçue avec les bons principes, peut être une institution de formation citoyenne plus puissante que de nombreuses institutions explicitement consacrées à cet objectif. La famille est le premier espace politique de l'individu — le premier lieu où il apprend qu'il n'est pas seul, que ses décisions ont des effets sur les autres, que les ressources sont finies et doivent être réparties, que les règles peuvent être injustes et méritent d'être contestées par des arguments. Outiller ce premier espace politique avec une infrastructure qui le prend au sérieux — qui en préserve la mémoire, qui rend ses délibérations visibles et ses décisions traçables — c'est parier sur la démocratie à sa racine la plus profonde.</w:t>
       </w:r>
     </w:p>
     <w:p>
@@ -9513,20 +9513,20 @@
           <w:sz w:val="22"/>
           <w:szCs w:val="22"/>
         </w:rPr>
-        <w:t xml:space="preserve">Il serait malhonnête de terminer cet acte sans nommer les frictions réelles. Le niveau 1 de Gen_Home — le boîtier logiciel — est faisable aujourd'hui, mais il requiert une configuration technique initiale que la grande majorité des familles ne peut pas faire elle-même. JRT Inc. doit résoudre le problème de l'accessibilité sans sacrifier la souveraineté. La solution d'un technicien certifié JRT qui installe et configure à domicile est un modèle crédible — mais elle requiert un réseau de techniciens qualifiés que JRT doit encore constituer. Ce n'est pas une impossibilité. C'est un travail en cours.</w:t>
-      </w:r>
-    </w:p>
-    <w:p>
-      <w:pPr>
-        <w:spacing w:before="0" w:after="180" w:line="312"/>
-      </w:pPr>
-      <w:r>
-        <w:rPr>
-          <w:rFonts w:ascii="Georgia" w:cs="Georgia" w:eastAsia="Georgia" w:hAnsi="Georgia"/>
-          <w:sz w:val="24"/>
-          <w:szCs w:val="24"/>
-        </w:rPr>
-        <w:t xml:space="preserve">Il y a aussi la question du prix d'entrée. Un Beelink SER8 avec 64 gigaoctets de mémoire vive coûte, au moment de la rédaction de ce texte, entre 700 et 900 dollars canadiens. Ajoutez le temps d'installation et une licence logicielle JRT — et vous avez un investissement initial qui représente plusieurs semaines de dépenses d'une famille à revenu médian. Deux éléments tempèrent cette préoccupation : d'abord, le prix du matériel informatique continue de baisser — ce qui coûte 800 dollars en 2025 en coûtera peut-être 300 en 2028. Ensuite, si Gen_Home remplace effectivement plusieurs abonnements existants — Netflix partiellement, Google One, Microsoft 365 — le retour sur investissement peut être positif en deux à trois ans. Mais nommer l'obstacle clairement est nécessaire : la démocratisation ne se produit pas par magie. Elle se construit par des choix de prix, de modèle commercial et de subvention.</w:t>
+        <w:t xml:space="preserve">Il serait malhonnête de terminer cet acte sans nommer les frictions réelles. Le niveau 1 de Gen_Home — le boîtier logiciel — est faisable aujourd'hui, mais il requiert une configuration technique initiale que la grande majorité des familles ne peut pas faire elle-même. Nous devons résoudre le problème de l'accessibilité sans sacrifier la souveraineté. La solution d'un technicien certifié qui installe et configure à domicile est un modèle crédible — mais elle requiert un réseau de techniciens qualifiés encore à constituer. Ce n'est pas une impossibilité. C'est un travail en cours.</w:t>
+      </w:r>
+    </w:p>
+    <w:p>
+      <w:pPr>
+        <w:spacing w:before="0" w:after="180" w:line="312"/>
+      </w:pPr>
+      <w:r>
+        <w:rPr>
+          <w:rFonts w:ascii="Georgia" w:cs="Georgia" w:eastAsia="Georgia" w:hAnsi="Georgia"/>
+          <w:sz w:val="24"/>
+          <w:szCs w:val="24"/>
+        </w:rPr>
+        <w:t xml:space="preserve">Il y a aussi la question du prix d'entrée. Un Beelink SER8 avec 64 gigaoctets de mémoire vive coûte, au moment de la rédaction de ce texte, entre 700 et 900 dollars canadiens. Ajoutez le temps d'installation et une licence logicielle — et vous avez un investissement initial qui représente plusieurs semaines de dépenses d'une famille à revenu médian. Deux éléments tempèrent cette préoccupation : d'abord, le prix du matériel informatique continue de baisser — ce qui coûte 800 dollars en 2025 en coûtera peut-être 300 en 2028. Ensuite, si Gen_Home remplace effectivement plusieurs abonnements existants — Netflix partiellement, Google One, Microsoft 365 — le retour sur investissement peut être positif en deux à trois ans. Mais nommer l'obstacle clairement est nécessaire : la démocratisation ne se produit pas par magie. Elle se construit par des choix de prix, de modèle commercial et de subvention.</w:t>
       </w:r>
     </w:p>
     <w:p>
@@ -9546,7 +9546,7 @@
           <w:sz w:val="26"/>
           <w:szCs w:val="26"/>
         </w:rPr>
-        <w:t xml:space="preserve">La souveraineté numérique ne peut pas être un privilège de classe. Si Gen_Home reste un produit pour familles aisées, il reproduit exactement la fracture numérique qu'il prétend guérir — juste avec une esthétique différente. David Berthelotte et JRT Inc. portent la responsabilité de résoudre l'équation de l'accessibilité aussi sérieusement que l'équation technique.</w:t>
+        <w:t xml:space="preserve">La souveraineté numérique ne peut pas être un privilège de classe. Si Gen_Home reste un produit pour familles aisées, il reproduit exactement la fracture numérique qu'il prétend guérir — juste avec une esthétique différente. Je porte la responsabilité de résoudre l'équation de l'accessibilité aussi sérieusement que l'équation technique.</w:t>
       </w:r>
     </w:p>
     <w:p>
@@ -9706,7 +9706,7 @@
           <w:sz w:val="24"/>
           <w:szCs w:val="24"/>
         </w:rPr>
-        <w:t xml:space="preserve">Avant d'entrer dans les histoires, une précision s'impose sur la nature d'UBLinx à ce stade. Ce n'est pas un produit commercial disponible sur l'App Store. C'est une architecture conceptuelle — un plan, une vision, un ensemble de principes qui ont une cohérence interne et une faisabilité technique, mais qui n'ont pas encore traversé le feu de l'implémentation à grande échelle. David Berthelotte est un entrepreneur et inventeur québécois avec plus de deux cents innovations documentées au cours de sa carrière chez JRT Inc. — pas un prophète qui annonce des certitudes. Ce qu'il propose, c'est la direction. La route elle-même reste à construire.</w:t>
+        <w:t xml:space="preserve">Avant d'entrer dans les histoires, une précision s'impose sur la nature d'UBLinx à ce stade. Ce n'est pas un produit commercial disponible sur l'App Store. C'est une architecture conceptuelle — un plan, une vision, un ensemble de principes qui ont une cohérence interne et une faisabilité technique, mais qui n'ont pas encore traversé le feu de l'implémentation à grande échelle. Je suis un entrepreneur et inventeur québécois avec plus de deux cents innovations documentées dans mes carnets, en attente de dépôt — pas un prophète qui annonce des certitudes. Ce que je propose, c'est la direction. La route elle-même reste à construire.</w:t>
       </w:r>
     </w:p>
     <w:p>
@@ -10888,7 +10888,7 @@
           <w:sz w:val="24"/>
           <w:szCs w:val="24"/>
         </w:rPr>
-        <w:t xml:space="preserve">L'aspect crucial — celui qui distingue fondamentalement ce réseau des approches précédentes de «smart city» ou de «santé connectée» — est ce que David Berthelotte appelle la «connexion sans soumission». Quand une famille rejoignait Amazon Alexa ou Google Home, elle acceptait une relation structurellement asymétrique : elle donnait ses données, ses habitudes, son profil comportemental, son espace privé le plus intime, et en échange elle recevait des services de commodité. La transaction était réelle mais le consentement était illusoire, parce que les deux parties n'avaient pas la même capacité de sortir de la relation. La famille pouvait théoriquement désinstaller Alexa. Mais ses données étaient déjà dans les serveurs d'Amazon, répliquées dans des dizaines de centres de données, agrégées dans des profils comportementaux vendus à des dizaines d'annonceurs et d'entreprises partenaires. Le passé numérique ne se désinstalle pas. Dans le réseau UBLinx, la connexion n'implique aucune cession de données à un tiers non consenti. La famille Okafor-Lapointe peut quitter le réseau demain, retirer ses données (elles sont chez elle, pas sur un serveur distant), et il ne restera rien dans aucun système permettant d'inférer que cette famille a participé au réseau. La souveraineté inclut le droit de partir sans traces.</w:t>
+        <w:t xml:space="preserve">L'aspect crucial — celui qui distingue fondamentalement ce réseau des approches précédentes de «smart city» ou de «santé connectée» — est ce que j'appelle la «connexion sans soumission». Quand une famille rejoignait Amazon Alexa ou Google Home, elle acceptait une relation structurellement asymétrique : elle donnait ses données, ses habitudes, son profil comportemental, son espace privé le plus intime, et en échange elle recevait des services de commodité. La transaction était réelle mais le consentement était illusoire, parce que les deux parties n'avaient pas la même capacité de sortir de la relation. La famille pouvait théoriquement désinstaller Alexa. Mais ses données étaient déjà dans les serveurs d'Amazon, répliquées dans des dizaines de centres de données, agrégées dans des profils comportementaux vendus à des dizaines d'annonceurs et d'entreprises partenaires. Le passé numérique ne se désinstalle pas. Dans le réseau UBLinx, la connexion n'implique aucune cession de données à un tiers non consenti. La famille Okafor-Lapointe peut quitter le réseau demain, retirer ses données (elles sont chez elle, pas sur un serveur distant), et il ne restera rien dans aucun système permettant d'inférer que cette famille a participé au réseau. La souveraineté inclut le droit de partir sans traces.</w:t>
       </w:r>
     </w:p>
     <w:p>
@@ -11081,20 +11081,20 @@
           <w:sz w:val="24"/>
           <w:szCs w:val="24"/>
         </w:rPr>
-        <w:t xml:space="preserve">Laboratoire personnel de David Berthelotte, quelque part dans la région de Québec. Un espace qui ressemble moins à un laboratoire institutionnel qu'à un lieu de pensée incarnée — des étagères surchargées de carnets à spirale numérotés (le 214 est en cours), des prototypes à différents stades d'avancement sur des tables latérales, une table de travail principale où se côtoient des composants électroniques, des calculs d'ingénierie imprimés et annotés à la main, et une tasse de thé refroidi depuis des heures parce que l'idée en cours était plus urgente que la chaleur. Sur le mur, un tableau blanc couvert d'équations et de schémas fonctionnels qui ont l'air chaotiques mais qui, pour qui peut les lire, racontent une progression logique vers quelque chose. Deux cents innovations documentées au cours de vingt-cinq ans de travail à JRT Inc. — des solutions à des problèmes industriels concrets, des processus optimisés, des outils repensés pour des contextes spécifiques. Deux cents carnets. Combien de ces innovations ont été perdues — reprises silencieusement par des concurrents, redécouvertes par des équipes mieux financées, simplement oubliées parce que le contexte n'était pas encore mûr quand elles ont émergé — sans que David n'en sache jamais rien?</w:t>
-      </w:r>
-    </w:p>
-    <w:p>
-      <w:pPr>
-        <w:spacing w:before="0" w:after="180" w:line="312"/>
-      </w:pPr>
-      <w:r>
-        <w:rPr>
-          <w:rFonts w:ascii="Georgia" w:cs="Georgia" w:eastAsia="Georgia" w:hAnsi="Georgia"/>
-          <w:sz w:val="24"/>
-          <w:szCs w:val="24"/>
-        </w:rPr>
-        <w:t xml:space="preserve">David Berthelotte n'est pas un inventeur romantique coupé du monde commercial. Il est entrepreneur, fondateur de JRT Inc., habitué des réalités contractuelles, des négociations industrielles et des protections légales. Il sait protéger ses intérêts mieux que la plupart des inventeurs individuels. Mais il est aussi fondamentalement honnête dans son évaluation de la situation : pour un inventeur individuel au Québec, même avec vingt-cinq ans d'expérience et deux cents innovations documentées, même avec les connexions professionnelles et les ressources d'un entrepreneur établi, le système actuel de protection de la propriété intellectuelle est chroniquement inégal, structurellement lent et prohibitivement coûteux pour protéger chaque innovation individuelle. Les brevets qu'il a déposés au cours de sa carrière ont coûté des dizaines de milliers de dollars en frais juridiques et de traitement. Certains protègent effectivement des innovations qui ont généré de la valeur. d'autres sont devenus caducs avant d'avoir été commercialement exploités. La grande majorité de ses innovations n'ont jamais été brevetées — pas parce qu'elles ne le méritaient pas intellectuellement, mais parce que le rapport coût-bénéfice ne le justifiait pas pour chaque découverte individuelle dans l'économie réelle de la PME.</w:t>
+        <w:t xml:space="preserve">Mon sous-sol à Saint-Dominique. Jusqu'à tout récemment, c'était un fouillis — des tonnes de projets non complétés, accumulés dans une pièce où il fallait suivre un sentier difficile et hasardeux à travers les bacs d'outils et les vieux déguisements d'Halloween des filles pour atteindre mon bureau. Au bout de ce sentier : trois écrans, mon terminal, d'où je réponds aux clients pour les aider à installer nos contrôleurs d'ascenseurs. Je fais le support technique téléphonique de JRT Ascenseurs depuis plus de dix ans. Sur le coin du bureau, une vieille bouteille d'eau coupée en deux avec huit bobines de relais démontées collées à la colle chaude autour — un prototype de quelque chose qui n'a jamais dépassé le stade de l'intuition. Mes murs sont remplis de documents annotés, de schémas, de cartes de fête que mes filles m'ont faites, de photos de ma famille. Et sur le coin de mon bureau, un vieux cartable rouge — ma bible de support technique, cornée par dix ans d'usage quotidien. C'est d'ici que tout est parti. Pas d'un laboratoire de recherche, pas d'une université, pas d'un incubateur technologique. D'un sous-sol encombré à Saint-Dominique, entre une tasse de café refroidi et les souvenirs de mes filles. Deux cents innovations documentées dans mes carnets, pas encore déposées — des solutions à des problèmes industriels concrets, des processus optimisés, des outils repensés pour des contextes spécifiques. Combien de ces innovations ont été perdues — reprises silencieusement par des concurrents, redécouvertes par des équipes mieux financées, simplement oubliées parce que le contexte n'était pas encore mûr quand elles ont émergé — sans que je n'en sache jamais rien?</w:t>
+      </w:r>
+    </w:p>
+    <w:p>
+      <w:pPr>
+        <w:spacing w:before="0" w:after="180" w:line="312"/>
+      </w:pPr>
+      <w:r>
+        <w:rPr>
+          <w:rFonts w:ascii="Georgia" w:cs="Georgia" w:eastAsia="Georgia" w:hAnsi="Georgia"/>
+          <w:sz w:val="24"/>
+          <w:szCs w:val="24"/>
+        </w:rPr>
+        <w:t xml:space="preserve">Je ne suis pas un inventeur romantique coupé du monde commercial. Je suis entrepreneur, habitué des réalités contractuelles, des négociations industrielles et des protections légales. Je sais protéger mes intérêts mieux que la plupart des inventeurs individuels. Mais je suis aussi fondamentalement honnête dans mon évaluation de la situation : pour un inventeur individuel au Québec, même avec des années d'expérience et plus de deux cents innovations documentées dans des carnets, même avec les connexions professionnelles et les ressources d'un entrepreneur établi, le système actuel de protection de la propriété intellectuelle est chroniquement inégal, structurellement lent et prohibitivement coûteux pour protéger chaque innovation individuelle. Les brevets que j'ai déposés au cours de ma carrière ont coûté des dizaines de milliers de dollars en frais juridiques et de traitement. Certains protègent effectivement des innovations qui ont généré de la valeur. D'autres sont devenus caducs avant d'avoir été commercialement exploités. La grande majorité de mes innovations n'ont jamais été brevetées — pas parce qu'elles ne le méritaient pas intellectuellement, mais parce que le rapport coût-bénéfice ne le justifiait pas pour chaque découverte individuelle dans l'économie réelle de la PME.</w:t>
       </w:r>
     </w:p>
     <w:p>
@@ -11354,7 +11354,7 @@
           <w:sz w:val="24"/>
           <w:szCs w:val="24"/>
         </w:rPr>
-        <w:t xml:space="preserve">Il y a une dimension personnelle à tout ceci que David Berthelotte n'esquive pas lorsqu'il parle de sa motivation à construire UBLinx. Il pense à ses filles, Jordane et Olivia. Il pense au monde dans lequel elles devront créer, contribuer, innover. Le système dans lequel lui-même a inventé pendant vingt-cinq ans était imparfait mais navigable pour quelqu'un qui avait les ressources, les connexions professionnelles et la compréhension des mécanismes. Jordane et Olivia vivront dans un monde où l'intelligence artificielle générative aura considérablement abaissé le coût technique de la création — n'importe qui pourra produire du code, de la musique, des designs, des textes scientifiques à une vitesse et une quantité auparavant inimaginables. Ce monde sera formidable pour la diversité de ce qui peut être créé et exprimé. Il sera potentiellement catastrophique pour les droits des créateurs individuels si des systèmes comme UBLinx ne sont pas en place pour distinguer l'auteur original de l'agrégateur, le créateur de l'exploiteur, la valeur ajoutée de la simple réplication. C'est pour ce monde-là que UBLinx est conçu — pour que Jordane et Olivia puissent créer dans un environnement où leurs contributions leur appartiennent réellement.</w:t>
+        <w:t xml:space="preserve">Il y a une dimension personnelle à tout ceci que je n'esquive pas. Je pense à mes filles, Jordane et Olivia. Je pense au monde dans lequel elles devront créer, contribuer, innover. Le système dans lequel j'ai inventé pendant des années était imparfait mais navigable pour quelqu'un qui avait les ressources, les connexions professionnelles et la compréhension des mécanismes. Jordane et Olivia vivront dans un monde où l'intelligence artificielle générative aura considérablement abaissé le coût technique de la création — n'importe qui pourra produire du code, de la musique, des designs, des textes scientifiques à une vitesse et une quantité auparavant inimaginables. Ce monde sera formidable pour la diversité de ce qui peut être créé et exprimé. Il sera potentiellement catastrophique pour les droits des créateurs individuels si des systèmes comme UBLinx ne sont pas en place pour distinguer l'auteur original de l'agrégateur, le créateur de l'exploiteur, la valeur ajoutée de la simple réplication. C'est pour ce monde-là que UBLinx est conçu — pour que Jordane et Olivia puissent créer dans un environnement où leurs contributions leur appartiennent réellement.</w:t>
       </w:r>
     </w:p>
     <w:p>

</xml_diff>

<commit_message>
Épilogue : thé → café, Jordane → Olivia (celle qui saute sur le lit)
Co-Authored-By: Claude Opus 4.6 <noreply@anthropic.com>
</commit_message>
<xml_diff>
--- a/Conscience_Souveraine_Essai_Trois_Piliers.docx
+++ b/Conscience_Souveraine_Essai_Trois_Piliers.docx
@@ -14920,7 +14920,7 @@
           <w:sz w:val="24"/>
           <w:szCs w:val="24"/>
         </w:rPr>
-        <w:t xml:space="preserve">Cynthia a posé une tasse de thé sur le coin de la table avant d'aller se coucher. Je ne l'ai pas bu. Il est froid maintenant, et je regarde la surface immobile du liquide comme si elle pouvait me dire quelque chose. Sur la table devant moi : un cahier à spirale bleu, couvert de notes dans tous les sens, avec des flèches qui relient des idées que je n'arrive plus à déchiffrer moi-même. Deux cent douze pages. Certaines idées sont brillantes — j'en suis à peu près certain. D'autres sont probablement des absurdités. Je ne sais pas toujours lesquelles sont lesquelles.</w:t>
+        <w:t xml:space="preserve">Cynthia a posé une tasse de café sur le coin de la table avant d'aller se coucher. Je ne l'ai pas bu. Il est froid maintenant, et je regarde la surface immobile du liquide comme si elle pouvait me dire quelque chose. Sur la table devant moi : un cahier à spirale bleu, couvert de notes dans tous les sens, avec des flèches qui relient des idées que je n'arrive plus à déchiffrer moi-même. Deux cent douze pages. Certaines idées sont brillantes — j'en suis à peu près certain. D'autres sont probablement des absurdités. Je ne sais pas toujours lesquelles sont lesquelles.</w:t>
       </w:r>
     </w:p>
     <w:p>
@@ -15484,7 +15484,7 @@
           <w:sz w:val="24"/>
           <w:szCs w:val="24"/>
         </w:rPr>
-        <w:t xml:space="preserve">La tasse de thé est froide. Je la regarde encore. Dans la pièce d'à côté, il y a un poêle à bois — pas l'HYPERVORTEX, juste un poêle, avec ses joints qui vieillissent et sa vitre qu'il faudra nettoyer ce printemps. Dehors, c'est l'hiver québécois, et la chaleur que ce poêle produit traverse les murs, se perd dans l'atmosphère, rencontre le vent. Ce que nous appelons "perte" thermique est de l'énergie qui cherche son équilibre.</w:t>
+        <w:t xml:space="preserve">La tasse de café est froide. Je la regarde encore. Dans la pièce d'à côté, il y a un poêle à bois — pas l'HYPERVORTEX, juste un poêle, avec ses joints qui vieillissent et sa vitre qu'il faudra nettoyer ce printemps. Dehors, c'est l'hiver québécois, et la chaleur que ce poêle produit traverse les murs, se perd dans l'atmosphère, rencontre le vent. Ce que nous appelons "perte" thermique est de l'énergie qui cherche son équilibre.</w:t>
       </w:r>
     </w:p>
     <w:p>
@@ -15536,7 +15536,7 @@
           <w:sz w:val="24"/>
           <w:szCs w:val="24"/>
         </w:rPr>
-        <w:t xml:space="preserve">Ces deux possibilités coexistent honnêtement. Je n'ai pas de certitude. Ce que j'ai, c'est Jordane qui dort en étoile de mer, et Olivia avec son Monsieur Patate, et Cynthia qui a posé une tasse de thé avec assez de soin pour me montrer qu'elle pensait à moi même en allant se coucher. Ce que j'ai, c'est une époque où les questions que je pose — sur l'énergie, sur l'intelligence, sur la propriété — ne sont plus marginales. Elles sont au centre de ce que nous devons décider comme société.</w:t>
+        <w:t xml:space="preserve">Ces deux possibilités coexistent honnêtement. Je n'ai pas de certitude. Ce que j'ai, c'est Jordane qui dort en étoile de mer, et Olivia avec son Monsieur Patate, et Cynthia qui a posé une tasse de café avec assez de soin pour me montrer qu'elle pensait à moi même en allant se coucher. Ce que j'ai, c'est une époque où les questions que je pose — sur l'énergie, sur l'intelligence, sur la propriété — ne sont plus marginales. Elles sont au centre de ce que nous devons décider comme société.</w:t>
       </w:r>
     </w:p>
     <w:p>
@@ -15597,7 +15597,7 @@
           <w:sz w:val="24"/>
           <w:szCs w:val="24"/>
         </w:rPr>
-        <w:t xml:space="preserve">Il fait presque deux heures du matin. La tasse de thé est froide. Je vais la mettre dans l'évier, aller me coucher, et demain matin Jordane va me réveiller trop tôt en sautant sur le lit en criant que c'est le matin. Et ce sera vrai. Ce sera le matin. Un nouveau matin, avec toutes ses possibilités non résolues.</w:t>
+        <w:t xml:space="preserve">Il fait presque deux heures du matin. La tasse de café est froide. Je vais la mettre dans l'évier, aller me coucher, et demain matin Olivia va me réveiller trop tôt en sautant sur le lit en criant que c'est le matin. Et ce sera vrai. Ce sera le matin. Un nouveau matin, avec toutes ses possibilités non résolues.</w:t>
       </w:r>
     </w:p>
     <w:p>

</xml_diff>

<commit_message>
Corrections factuelles biographiques vérifiées avec l'auteur
- Jordane : 7 → 15 ans, Olivia : 4 → 12 ans
- Monsieur Patate (lapin) → Rouge-et-Brun (paresseux en peluche)
- "électricien de Québec" → "technicien en électronique industrielle du Québec"
- "Je suis entrepreneur" → "Dix ans de support technique industriel"
- "février 2026" → "avril 2025" pour la date de première conversation
- Ajout script find_bio_claims.js pour extraction des claims biographiques

Co-Authored-By: Claude Opus 4.6 <noreply@anthropic.com>
</commit_message>
<xml_diff>
--- a/Conscience_Souveraine_Essai_Trois_Piliers.docx
+++ b/Conscience_Souveraine_Essai_Trois_Piliers.docx
@@ -11094,7 +11094,7 @@
           <w:sz w:val="24"/>
           <w:szCs w:val="24"/>
         </w:rPr>
-        <w:t xml:space="preserve">Je ne suis pas un inventeur romantique coupé du monde commercial. Je suis entrepreneur, habitué des réalités contractuelles, des négociations industrielles et des protections légales. Je sais protéger mes intérêts mieux que la plupart des inventeurs individuels. Mais je suis aussi fondamentalement honnête dans mon évaluation de la situation : pour un inventeur individuel au Québec, même avec des années d'expérience et plus de deux cents innovations documentées dans des carnets, même avec les connexions professionnelles et les ressources d'un entrepreneur établi, le système actuel de protection de la propriété intellectuelle est chroniquement inégal, structurellement lent et prohibitivement coûteux pour protéger chaque innovation individuelle. Aucune de mes innovations n'a jamais été brevetée. Pas parce qu'elles ne le méritaient pas intellectuellement, mais parce que je n'en ai tout simplement pas les moyens. Un brevet national américain coûte entre 15 000 et 50 000 dollars. Un brevet international, plusieurs fois plus. Pour un technicien indépendant au Québec qui fait du support technique d'ascenseurs depuis son sous-sol, ces chiffres sont prohibitifs. Deux cents innovations dans mes carnets, et pas un seul brevet pour les protéger. C'est exactement le problème que UBLinx cherche à résoudre.</w:t>
+        <w:t xml:space="preserve">Je ne suis pas un inventeur romantique coupé du monde commercial. Dix ans de support technique industriel chez JRT Ascenseurs m'ont appris les réalités contractuelles, les dynamiques du monde professionnel et la valeur d'un travail bien fait. J'ai vu de l'intérieur comment fonctionne l'industrie — ses forces, ses inégalités, ses angles morts. Mais je suis aussi fondamentalement honnête dans mon évaluation de la situation : pour un inventeur individuel au Québec, même avec des années d'expérience et plus de deux cents innovations documentées dans des carnets, le système actuel de protection de la propriété intellectuelle est chroniquement inégal, structurellement lent et prohibitivement coûteux pour protéger chaque innovation individuelle. Aucune de mes innovations n'a jamais été brevetée. Pas parce qu'elles ne le méritaient pas intellectuellement, mais parce que je n'en ai tout simplement pas les moyens. Un brevet national américain coûte entre 15 000 et 50 000 dollars. Un brevet international, plusieurs fois plus. Pour un technicien indépendant au Québec qui fait du support technique d'ascenseurs depuis son sous-sol, ces chiffres sont prohibitifs. Deux cents innovations dans mes carnets, et pas un seul brevet pour les protéger. C'est exactement le problème que UBLinx cherche à résoudre.</w:t>
       </w:r>
     </w:p>
     <w:p>
@@ -14903,7 +14903,7 @@
           <w:sz w:val="24"/>
           <w:szCs w:val="24"/>
         </w:rPr>
-        <w:t xml:space="preserve">Il est passé minuit. La maison est silencieuse de cette façon particulière qui n'existe que lorsque les enfants dorment — un silence habité, plein, comme si leurs rêves occupaient encore l'espace. Jordane a sept ans et dort en étoile de mer. Olivia, quatre ans, dort avec son lapin gris qu'elle appelle Monsieur Patate. Je le sais sans vérifier. Certaines choses se savent.</w:t>
+        <w:t xml:space="preserve">Il est passé minuit. La maison est silencieuse de cette façon particulière qui n'existe que lorsque les enfants dorment — un silence habité, plein, comme si leurs rêves occupaient encore l'espace. Jordane a quinze ans et dort en étoile de mer. Olivia, douze ans, dort avec son paresseux en peluche qu'elle appelle Rouge-et-Brun. Je le sais sans vérifier. Certaines choses se savent.</w:t>
       </w:r>
     </w:p>
     <w:p>
@@ -14963,7 +14963,7 @@
           <w:sz w:val="24"/>
           <w:szCs w:val="24"/>
         </w:rPr>
-        <w:t xml:space="preserve">Un livre comme celui-ci est une forme d'impertinence. Il suppose que les questions que se pose un électricien de Québec, père de deux filles, compagnon d'une directrice adjointe de garderie, méritent l'attention du lecteur. Je ne suis pas convaincu que cette supposition soit correcte. Mais je suis convaincu que les questions elles-mêmes le sont — non pas parce qu'elles viennent de moi, mais parce qu'elles émergent de quelque chose de plus grand que moi : une époque de transition, une convergence de technologies, une inquiétude partagée sur l'avenir que nous préparons pour nos enfants.</w:t>
+        <w:t xml:space="preserve">Un livre comme celui-ci est une forme d'impertinence. Il suppose que les questions que se pose un technicien en électronique industrielle du Québec, père de deux filles, compagnon d'une directrice adjointe de garderie, méritent l'attention du lecteur. Je ne suis pas convaincu que cette supposition soit correcte. Mais je suis convaincu que les questions elles-mêmes le sont — non pas parce qu'elles viennent de moi, mais parce qu'elles émergent de quelque chose de plus grand que moi : une époque de transition, une convergence de technologies, une inquiétude partagée sur l'avenir que nous préparons pour nos enfants.</w:t>
       </w:r>
     </w:p>
     <w:p>
@@ -15284,7 +15284,7 @@
           <w:sz w:val="24"/>
           <w:szCs w:val="24"/>
         </w:rPr>
-        <w:t xml:space="preserve">Jordane a sept ans. Dans vingt ans, elle en aura vingt-sept. Elle sera dans le monde du travail, elle aura peut-être ses propres enfants, elle prendra des décisions sur son énergie, ses données, ses créations. Olivia aura vingt-quatre ans. Ce que nous construisons aujourd'hui — ou ce que nous laissons construire sans nous — sera leur héritage. Pas l'héritage financier, l'héritage environnemental et technologique : quel monde, quelles règles, quel rapport de force entre les individus et les institutions.</w:t>
+        <w:t xml:space="preserve">Jordane a quinze ans. Dans vingt ans, elle en aura trente-cinq. Elle sera dans le monde du travail, elle aura peut-être ses propres enfants, elle prendra des décisions sur son énergie, ses données, ses créations. Olivia aura trente-deux ans. Ce que nous construisons aujourd'hui — ou ce que nous laissons construire sans nous — sera leur héritage. Pas l'héritage financier, l'héritage environnemental et technologique : quel monde, quelles règles, quel rapport de force entre les individus et les institutions.</w:t>
       </w:r>
     </w:p>
     <w:p>
@@ -15536,7 +15536,7 @@
           <w:sz w:val="24"/>
           <w:szCs w:val="24"/>
         </w:rPr>
-        <w:t xml:space="preserve">Ces deux possibilités coexistent honnêtement. Je n'ai pas de certitude. Ce que j'ai, c'est Jordane qui dort en étoile de mer, et Olivia avec son Monsieur Patate, et Cynthia qui a posé une tasse de café avec assez de soin pour me montrer qu'elle pensait à moi même en allant se coucher. Ce que j'ai, c'est une époque où les questions que je pose — sur l'énergie, sur l'intelligence, sur la propriété — ne sont plus marginales. Elles sont au centre de ce que nous devons décider comme société.</w:t>
+        <w:t xml:space="preserve">Ces deux possibilités coexistent honnêtement. Je n'ai pas de certitude. Ce que j'ai, c'est Jordane qui dort en étoile de mer, et Olivia avec son Rouge-et-Brun, et Cynthia qui a posé une tasse de café avec assez de soin pour me montrer qu'elle pensait à moi même en allant se coucher. Ce que j'ai, c'est une époque où les questions que je pose — sur l'énergie, sur l'intelligence, sur la propriété — ne sont plus marginales. Elles sont au centre de ce que nous devons décider comme société.</w:t>
       </w:r>
     </w:p>
     <w:p>

</xml_diff>

<commit_message>
Corrections factuelles complémentaires dans l'Essai
- "entrepreneur et inventeur" → "inventeur et technicien" (acte3)
- "les ressources, les connexions professionnelles" → formulation honnête (acte3)
- "deux écrans" → "trois écrans" cohérent avec le reste (acte1)
- Retrait attribution fictive "D.B., notes de travail 2024" (acte1)
- "Berthelotte en 2024" → "en 2025" (tout a commencé en avril 2025)

Co-Authored-By: Claude Opus 4.6 <noreply@anthropic.com>
</commit_message>
<xml_diff>
--- a/Conscience_Souveraine_Essai_Trois_Piliers.docx
+++ b/Conscience_Souveraine_Essai_Trois_Piliers.docx
@@ -4729,7 +4729,7 @@
           <w:sz w:val="24"/>
           <w:szCs w:val="24"/>
         </w:rPr>
-        <w:t xml:space="preserve">Un atelier de travail. Québec, Canada, nuit. Je suis seul avec mes calculs sur deux écrans. Un tableur, un onglet de simulation, un article en PDF sur les propriétés des ferrofluides supercritiques. J'ai passé l'après-midi à recalculer les projections de rendement pour la quatrième configuration du système. Les chiffres sont bons. Trop bons, peut-être. Je relève la tête et regarde le mur devant moi. Quelque chose me dérange. Ce n'est pas une erreur de calcul — j'ai vérifié deux fois, trois fois. C'est quelque chose d'autre, de plus difficile à quantifier : l'intuition que les simulations capturent la physique de chaque composante mais pas nécessairement leur comportement intégré dans un système réel. Les simulations supposent des interfaces parfaites, des températures uniformes, des matériaux idéaux. La réalité a des joints, des gradients, des impuretés, des surprises. J'ouvre un nouveau document et commence à taper : « Ce que je ne sais pas encore. »</w:t>
+        <w:t xml:space="preserve">Un atelier de travail. Québec, Canada, nuit. Je suis seul avec mes calculs sur trois écrans. Un tableur, un onglet de simulation, un article en PDF sur les propriétés des ferrofluides supercritiques. J'ai passé l'après-midi à recalculer les projections de rendement pour la quatrième configuration du système. Les chiffres sont bons. Trop bons, peut-être. Je relève la tête et regarde le mur devant moi. Quelque chose me dérange. Ce n'est pas une erreur de calcul — j'ai vérifié deux fois, trois fois. C'est quelque chose d'autre, de plus difficile à quantifier : l'intuition que les simulations capturent la physique de chaque composante mais pas nécessairement leur comportement intégré dans un système réel. Les simulations supposent des interfaces parfaites, des températures uniformes, des matériaux idéaux. La réalité a des joints, des gradients, des impuretés, des surprises. J'ouvre un nouveau document et commence à taper : « Ce que je ne sais pas encore. »</w:t>
       </w:r>
     </w:p>
     <w:p>
@@ -4792,7 +4792,7 @@
           <w:sz w:val="24"/>
           <w:szCs w:val="24"/>
         </w:rPr>
-        <w:t xml:space="preserve">« Ce que je ne sais pas, c'est ma liste de travail. Ce que j'invente pour cacher ce que je ne sais pas, c'est mon péché d'inventeur. » — D.B., notes de travail 2024</w:t>
+        <w:t xml:space="preserve">« Ce que je ne sais pas, c'est ma liste de travail. Ce que j'invente pour cacher ce que je ne sais pas, c'est mon péché d'inventeur. »</w:t>
       </w:r>
     </w:p>
     <w:p>
@@ -5030,7 +5030,7 @@
           <w:sz w:val="24"/>
           <w:szCs w:val="24"/>
         </w:rPr>
-        <w:t xml:space="preserve">Claude Vézina à Bellechasse ne sait pas comment ses tomates cerises ont poussé au mois de février. Pas dans les détails de la thermodynamique magnétique. Il sait que le système marche — dans la projection narrative de ce livre. Il sait que ses tomates sont là, rouges, dans le froid québécois. Et il sait que la prochaine fois que le verglas s'abattra sur Bellechasse, sa famille aura chaud, ses plants seront protégés, et ses voisins, peut-être, viendront se chauffer chez lui. Pas parce que les équations de Carnot sont résolues à 90% de rendement. Parce que le principe est là, fonctionnel, construit sur de la physique réelle, et que quelque part entre l'idée de Berthelotte en 2024 et la serre de Vézina en 2031, des ingénieurs, des physiciens, des bricoleurs de génie ont comblé les espaces entre ce qui était théorisé et ce qui était construit. C'est ainsi que fonctionne l'innovation. Pas d'un coup, mais par accumulation de gens honnêtes qui travaillent sur des pièces d'un puzzle que quelqu'un a eu le courage de dessiner entier.</w:t>
+        <w:t xml:space="preserve">Claude Vézina à Bellechasse ne sait pas comment ses tomates cerises ont poussé au mois de février. Pas dans les détails de la thermodynamique magnétique. Il sait que le système marche — dans la projection narrative de ce livre. Il sait que ses tomates sont là, rouges, dans le froid québécois. Et il sait que la prochaine fois que le verglas s'abattra sur Bellechasse, sa famille aura chaud, ses plants seront protégés, et ses voisins, peut-être, viendront se chauffer chez lui. Pas parce que les équations de Carnot sont résolues à 90% de rendement. Parce que le principe est là, fonctionnel, construit sur de la physique réelle, et que quelque part entre l'idée de Berthelotte en 2025 et la serre de Vézina en 2031, des ingénieurs, des physiciens, des bricoleurs de génie ont comblé les espaces entre ce qui était théorisé et ce qui était construit. C'est ainsi que fonctionne l'innovation. Pas d'un coup, mais par accumulation de gens honnêtes qui travaillent sur des pièces d'un puzzle que quelqu'un a eu le courage de dessiner entier.</w:t>
       </w:r>
     </w:p>
     <w:p>
@@ -9706,7 +9706,7 @@
           <w:sz w:val="24"/>
           <w:szCs w:val="24"/>
         </w:rPr>
-        <w:t xml:space="preserve">Avant d'entrer dans les histoires, une précision s'impose sur la nature d'UBLinx à ce stade. Ce n'est pas un produit commercial disponible sur l'App Store. C'est une architecture conceptuelle — un plan, une vision, un ensemble de principes qui ont une cohérence interne et une faisabilité technique, mais qui n'ont pas encore traversé le feu de l'implémentation à grande échelle. Je suis un entrepreneur et inventeur québécois avec plus de deux cents innovations documentées dans mes carnets, en attente de dépôt — pas un prophète qui annonce des certitudes. Ce que je propose, c'est la direction. La route elle-même reste à construire.</w:t>
+        <w:t xml:space="preserve">Avant d'entrer dans les histoires, une précision s'impose sur la nature d'UBLinx à ce stade. Ce n'est pas un produit commercial disponible sur l'App Store. C'est une architecture conceptuelle — un plan, une vision, un ensemble de principes qui ont une cohérence interne et une faisabilité technique, mais qui n'ont pas encore traversé le feu de l'implémentation à grande échelle. Je suis un inventeur et technicien québécois avec plus de deux cents innovations documentées dans mes carnets, en attente de dépôt — pas un prophète qui annonce des certitudes. Ce que je propose, c'est la direction. La route elle-même reste à construire.</w:t>
       </w:r>
     </w:p>
     <w:p>
@@ -11354,7 +11354,7 @@
           <w:sz w:val="24"/>
           <w:szCs w:val="24"/>
         </w:rPr>
-        <w:t xml:space="preserve">Il y a une dimension personnelle à tout ceci que je n'esquive pas. Je pense à mes filles, Jordane et Olivia. Je pense au monde dans lequel elles devront créer, contribuer, innover. Le système dans lequel j'ai inventé pendant des années était imparfait mais navigable pour quelqu'un qui avait les ressources, les connexions professionnelles et la compréhension des mécanismes. Jordane et Olivia vivront dans un monde où l'intelligence artificielle générative aura considérablement abaissé le coût technique de la création — n'importe qui pourra produire du code, de la musique, des designs, des textes scientifiques à une vitesse et une quantité auparavant inimaginables. Ce monde sera formidable pour la diversité de ce qui peut être créé et exprimé. Il sera potentiellement catastrophique pour les droits des créateurs individuels si des systèmes comme UBLinx ne sont pas en place pour distinguer l'auteur original de l'agrégateur, le créateur de l'exploiteur, la valeur ajoutée de la simple réplication. C'est pour ce monde-là que UBLinx est conçu — pour que Jordane et Olivia puissent créer dans un environnement où leurs contributions leur appartiennent réellement.</w:t>
+        <w:t xml:space="preserve">Il y a une dimension personnelle à tout ceci que je n'esquive pas. Je pense à mes filles, Jordane et Olivia. Je pense au monde dans lequel elles devront créer, contribuer, innover. Le système dans lequel j'ai inventé pendant des années était imparfait mais navigable pour quelqu'un qui comprenait ses mécanismes et savait être patient. Jordane et Olivia vivront dans un monde où l'intelligence artificielle générative aura considérablement abaissé le coût technique de la création — n'importe qui pourra produire du code, de la musique, des designs, des textes scientifiques à une vitesse et une quantité auparavant inimaginables. Ce monde sera formidable pour la diversité de ce qui peut être créé et exprimé. Il sera potentiellement catastrophique pour les droits des créateurs individuels si des systèmes comme UBLinx ne sont pas en place pour distinguer l'auteur original de l'agrégateur, le créateur de l'exploiteur, la valeur ajoutée de la simple réplication. C'est pour ce monde-là que UBLinx est conçu — pour que Jordane et Olivia puissent créer dans un environnement où leurs contributions leur appartiennent réellement.</w:t>
       </w:r>
     </w:p>
     <w:p>

</xml_diff>